<commit_message>
Added multi-object, performed some manual hyperparameter and made CNN model better
</commit_message>
<xml_diff>
--- a/AI_documentation_ElroyD'Souza.docx
+++ b/AI_documentation_ElroyD'Souza.docx
@@ -122,7 +122,15 @@
           </w:tcPr>
           <w:p>
             <w:r>
-              <w:t>Tasks implemented in this submission (a,b,c,or d)</w:t>
+              <w:t>Tasks implemented in this submission (</w:t>
+            </w:r>
+            <w:proofErr w:type="spellStart"/>
+            <w:r>
+              <w:t>a,b,c,or</w:t>
+            </w:r>
+            <w:proofErr w:type="spellEnd"/>
+            <w:r>
+              <w:t xml:space="preserve"> d)</w:t>
             </w:r>
           </w:p>
         </w:tc>
@@ -172,7 +180,15 @@
               <w:t xml:space="preserve"> model</w:t>
             </w:r>
             <w:r>
-              <w:t>, tf-idf, and cosine similarity.</w:t>
+              <w:t xml:space="preserve">, </w:t>
+            </w:r>
+            <w:proofErr w:type="spellStart"/>
+            <w:r>
+              <w:t>tf-idf</w:t>
+            </w:r>
+            <w:proofErr w:type="spellEnd"/>
+            <w:r>
+              <w:t>, and cosine similarity.</w:t>
             </w:r>
           </w:p>
           <w:p>
@@ -216,7 +232,74 @@
               <w:t>Extra functionality: Implemented fuzzy logic inference system.</w:t>
             </w:r>
           </w:p>
-          <w:p/>
+          <w:p>
+            <w:pPr>
+              <w:rPr>
+                <w:b/>
+                <w:bCs/>
+                <w:u w:val="single"/>
+              </w:rPr>
+            </w:pPr>
+            <w:r>
+              <w:rPr>
+                <w:b/>
+                <w:bCs/>
+                <w:u w:val="single"/>
+              </w:rPr>
+              <w:t>C</w:t>
+            </w:r>
+          </w:p>
+          <w:p>
+            <w:r>
+              <w:t>Implemented local image classification through use of a pre-trained convolutional neural network model.</w:t>
+            </w:r>
+          </w:p>
+          <w:p>
+            <w:pPr>
+              <w:rPr>
+                <w:color w:val="FF0000"/>
+              </w:rPr>
+            </w:pPr>
+            <w:r>
+              <w:t xml:space="preserve">Extra functionality: </w:t>
+            </w:r>
+            <w:r>
+              <w:rPr>
+                <w:color w:val="FF0000"/>
+              </w:rPr>
+              <w:t>Implemented multi-object detection in images</w:t>
+            </w:r>
+          </w:p>
+          <w:p>
+            <w:pPr>
+              <w:rPr>
+                <w:b/>
+                <w:bCs/>
+                <w:u w:val="single"/>
+              </w:rPr>
+            </w:pPr>
+            <w:r>
+              <w:rPr>
+                <w:b/>
+                <w:bCs/>
+                <w:u w:val="single"/>
+              </w:rPr>
+              <w:t>D</w:t>
+            </w:r>
+          </w:p>
+          <w:p>
+            <w:r>
+              <w:t>Implemented cloud-based image classification through a model developed on Azure cloud</w:t>
+            </w:r>
+            <w:r>
+              <w:t xml:space="preserve"> with custom vision.</w:t>
+            </w:r>
+          </w:p>
+          <w:p>
+            <w:r>
+              <w:t>Extra functionality: Implemented facial recognition using an Azure AI service in the computer vision group.</w:t>
+            </w:r>
+          </w:p>
         </w:tc>
       </w:tr>
       <w:tr>
@@ -257,6 +340,26 @@
           <w:p>
             <w:r>
               <w:t>FuzzyRules.txt</w:t>
+            </w:r>
+          </w:p>
+          <w:p>
+            <w:proofErr w:type="spellStart"/>
+            <w:r>
+              <w:t>test_data</w:t>
+            </w:r>
+            <w:proofErr w:type="spellEnd"/>
+            <w:r>
+              <w:t xml:space="preserve"> folder containing image classification test images</w:t>
+            </w:r>
+          </w:p>
+          <w:p>
+            <w:proofErr w:type="spellStart"/>
+            <w:r>
+              <w:t>face_recognition</w:t>
+            </w:r>
+            <w:proofErr w:type="spellEnd"/>
+            <w:r>
+              <w:t xml:space="preserve"> folder containing </w:t>
             </w:r>
           </w:p>
         </w:tc>
@@ -327,8 +430,13 @@
               </w:sdtContent>
             </w:sdt>
             <w:r>
-              <w:t xml:space="preserve"> I will submit this file separately (without compression) into DropBox</w:t>
-            </w:r>
+              <w:t xml:space="preserve"> I will submit this file separately (without compression) into </w:t>
+            </w:r>
+            <w:proofErr w:type="spellStart"/>
+            <w:r>
+              <w:t>DropBox</w:t>
+            </w:r>
+            <w:proofErr w:type="spellEnd"/>
           </w:p>
           <w:p>
             <w:sdt>
@@ -351,8 +459,13 @@
               </w:sdtContent>
             </w:sdt>
             <w:r>
-              <w:t xml:space="preserve"> All other files are zipped and will be submitted into DropBox</w:t>
-            </w:r>
+              <w:t xml:space="preserve"> All other files are zipped and will be submitted into </w:t>
+            </w:r>
+            <w:proofErr w:type="spellStart"/>
+            <w:r>
+              <w:t>DropBox</w:t>
+            </w:r>
+            <w:proofErr w:type="spellEnd"/>
           </w:p>
           <w:p>
             <w:sdt>
@@ -629,7 +742,15 @@
               <w:t>using</w:t>
             </w:r>
             <w:r>
-              <w:t xml:space="preserve"> the &lt;srai&gt; tag in AIML) </w:t>
+              <w:t xml:space="preserve"> the &lt;</w:t>
+            </w:r>
+            <w:proofErr w:type="spellStart"/>
+            <w:r>
+              <w:t>srai</w:t>
+            </w:r>
+            <w:proofErr w:type="spellEnd"/>
+            <w:r>
+              <w:t xml:space="preserve">&gt; tag in AIML) </w:t>
             </w:r>
             <w:r>
               <w:t>which will be searched within the AIML file and output a response, utilising an API if necessary.</w:t>
@@ -1931,16 +2052,29 @@
               <w:t xml:space="preserve"> it is converted into a matrix of TF-IDF features</w:t>
             </w:r>
             <w:r>
-              <w:t xml:space="preserve"> through the ‘Tfidf</w:t>
+              <w:t xml:space="preserve"> through the ‘</w:t>
+            </w:r>
+            <w:proofErr w:type="spellStart"/>
+            <w:r>
+              <w:t>Tfidf</w:t>
             </w:r>
             <w:r>
               <w:t>Vectorizer</w:t>
             </w:r>
+            <w:proofErr w:type="spellEnd"/>
             <w:r>
               <w:t>’ function</w:t>
             </w:r>
             <w:r>
-              <w:t xml:space="preserve"> imported by the sklearn library</w:t>
+              <w:t xml:space="preserve"> imported by the </w:t>
+            </w:r>
+            <w:proofErr w:type="spellStart"/>
+            <w:r>
+              <w:t>sklearn</w:t>
+            </w:r>
+            <w:proofErr w:type="spellEnd"/>
+            <w:r>
+              <w:t xml:space="preserve"> library</w:t>
             </w:r>
             <w:r>
               <w:t>.</w:t>
@@ -1949,16 +2083,48 @@
               <w:t xml:space="preserve"> This function</w:t>
             </w:r>
             <w:r>
-              <w:t xml:space="preserve"> combines the features from ‘CountVectorizer’</w:t>
-            </w:r>
-            <w:r>
-              <w:t xml:space="preserve"> and ‘TfidfTransformer’</w:t>
-            </w:r>
-            <w:r>
-              <w:t xml:space="preserve">. ‘CountVectorizer’ </w:t>
-            </w:r>
-            <w:r>
-              <w:t>implements occurrence counting, which creates a bag-of-words model of each sentence, whilst ‘TfidfTransformer’ implements weighting to each</w:t>
+              <w:t xml:space="preserve"> combines the features from ‘</w:t>
+            </w:r>
+            <w:proofErr w:type="spellStart"/>
+            <w:r>
+              <w:t>CountVectorizer</w:t>
+            </w:r>
+            <w:proofErr w:type="spellEnd"/>
+            <w:r>
+              <w:t>’</w:t>
+            </w:r>
+            <w:r>
+              <w:t xml:space="preserve"> and ‘</w:t>
+            </w:r>
+            <w:proofErr w:type="spellStart"/>
+            <w:r>
+              <w:t>TfidfTransformer</w:t>
+            </w:r>
+            <w:proofErr w:type="spellEnd"/>
+            <w:r>
+              <w:t>’</w:t>
+            </w:r>
+            <w:r>
+              <w:t>. ‘</w:t>
+            </w:r>
+            <w:proofErr w:type="spellStart"/>
+            <w:r>
+              <w:t>CountVectorizer</w:t>
+            </w:r>
+            <w:proofErr w:type="spellEnd"/>
+            <w:r>
+              <w:t xml:space="preserve">’ </w:t>
+            </w:r>
+            <w:r>
+              <w:t>implements occurrence counting, which creates a bag-of-words model of each sentence, whilst ‘</w:t>
+            </w:r>
+            <w:proofErr w:type="spellStart"/>
+            <w:r>
+              <w:t>TfidfTransformer</w:t>
+            </w:r>
+            <w:proofErr w:type="spellEnd"/>
+            <w:r>
+              <w:t>’ implements weighting to each</w:t>
             </w:r>
             <w:r>
               <w:t xml:space="preserve"> bag-of-words model</w:t>
@@ -1976,7 +2142,15 @@
               <w:t xml:space="preserve">. </w:t>
             </w:r>
             <w:r>
-              <w:t xml:space="preserve">The ‘TfidfVectorizer’ </w:t>
+              <w:t>The ‘</w:t>
+            </w:r>
+            <w:proofErr w:type="spellStart"/>
+            <w:r>
+              <w:t>TfidfVectorizer</w:t>
+            </w:r>
+            <w:proofErr w:type="spellEnd"/>
+            <w:r>
+              <w:t xml:space="preserve">’ </w:t>
             </w:r>
             <w:r>
               <w:t>is</w:t>
@@ -2000,13 +2174,37 @@
               <w:t>,</w:t>
             </w:r>
             <w:r>
-              <w:t xml:space="preserve"> with the ‘stop_words=”english”’ </w:t>
+              <w:t xml:space="preserve"> with the ‘</w:t>
+            </w:r>
+            <w:proofErr w:type="spellStart"/>
+            <w:r>
+              <w:t>stop_words</w:t>
+            </w:r>
+            <w:proofErr w:type="spellEnd"/>
+            <w:r>
+              <w:t>=”</w:t>
+            </w:r>
+            <w:proofErr w:type="spellStart"/>
+            <w:r>
+              <w:t>english</w:t>
+            </w:r>
+            <w:proofErr w:type="spellEnd"/>
+            <w:r>
+              <w:t xml:space="preserve">”’ </w:t>
             </w:r>
             <w:r>
               <w:t>parameter being passed through to get rid of non-essential words such as ‘is’ and ‘the’.</w:t>
             </w:r>
             <w:r>
-              <w:t xml:space="preserve"> Cosine similarity is then implemented through the function ‘cosine_similarity’ on the </w:t>
+              <w:t xml:space="preserve"> Cosine similarity is then implemented through the function ‘</w:t>
+            </w:r>
+            <w:proofErr w:type="spellStart"/>
+            <w:r>
+              <w:t>cosine_similarity</w:t>
+            </w:r>
+            <w:proofErr w:type="spellEnd"/>
+            <w:r>
+              <w:t xml:space="preserve">’ on the </w:t>
             </w:r>
             <w:r>
               <w:t>TF-IDF matrices of stored questions and the TF-IDF matrix of the user input</w:t>
@@ -2138,7 +2336,15 @@
               <w:t>e.g.,</w:t>
             </w:r>
             <w:r>
-              <w:t xml:space="preserve"> ‘Region (NorthEurope)’ or ‘Capital (Paris)’.</w:t>
+              <w:t xml:space="preserve"> ‘Region (</w:t>
+            </w:r>
+            <w:proofErr w:type="spellStart"/>
+            <w:r>
+              <w:t>NorthEurope</w:t>
+            </w:r>
+            <w:proofErr w:type="spellEnd"/>
+            <w:r>
+              <w:t>)’ or ‘Capital (Paris)’.</w:t>
             </w:r>
             <w:r>
               <w:t xml:space="preserve"> </w:t>
@@ -2147,13 +2353,21 @@
               <w:t>Contradictions are checked</w:t>
             </w:r>
             <w:r>
-              <w:t xml:space="preserve"> using the function ‘Reso</w:t>
+              <w:t xml:space="preserve"> using the function ‘</w:t>
+            </w:r>
+            <w:proofErr w:type="spellStart"/>
+            <w:r>
+              <w:t>Reso</w:t>
             </w:r>
             <w:r>
               <w:t>lu</w:t>
             </w:r>
             <w:r>
-              <w:t>tionProver’ imported from</w:t>
+              <w:t>tionProver</w:t>
+            </w:r>
+            <w:proofErr w:type="spellEnd"/>
+            <w:r>
+              <w:t>’ imported from</w:t>
             </w:r>
             <w:r>
               <w:t xml:space="preserve"> the</w:t>
@@ -2174,7 +2388,15 @@
               <w:t xml:space="preserve"> is</w:t>
             </w:r>
             <w:r>
-              <w:t xml:space="preserve"> set to a new variable which is then put through the ‘ResolutionProver’ to check if </w:t>
+              <w:t xml:space="preserve"> set to a new variable which is then put through the ‘</w:t>
+            </w:r>
+            <w:proofErr w:type="spellStart"/>
+            <w:r>
+              <w:t>ResolutionProver</w:t>
+            </w:r>
+            <w:proofErr w:type="spellEnd"/>
+            <w:r>
+              <w:t xml:space="preserve">’ to check if </w:t>
             </w:r>
             <w:r>
               <w:t xml:space="preserve">the statement contradicts with any rules, and if </w:t>
@@ -2237,7 +2459,15 @@
               <w:t>sets</w:t>
             </w:r>
             <w:r>
-              <w:t xml:space="preserve"> utilise the simpful library to create</w:t>
+              <w:t xml:space="preserve"> utilise the </w:t>
+            </w:r>
+            <w:proofErr w:type="spellStart"/>
+            <w:r>
+              <w:t>simpful</w:t>
+            </w:r>
+            <w:proofErr w:type="spellEnd"/>
+            <w:r>
+              <w:t xml:space="preserve"> library to create</w:t>
             </w:r>
             <w:r>
               <w:t xml:space="preserve"> boundaries to split up the variables into low, average, and high. </w:t>
@@ -2367,7 +2597,15 @@
               </w:numPr>
             </w:pPr>
             <w:r>
-              <w:t>Import json:  standard library used to handle JSON data</w:t>
+              <w:t xml:space="preserve">Import </w:t>
+            </w:r>
+            <w:proofErr w:type="spellStart"/>
+            <w:r>
+              <w:t>json</w:t>
+            </w:r>
+            <w:proofErr w:type="spellEnd"/>
+            <w:r>
+              <w:t>:  standard library used to handle JSON data</w:t>
             </w:r>
             <w:r>
               <w:t>.</w:t>
@@ -2474,10 +2712,34 @@
               <w:ind w:left="0" w:firstLine="360"/>
             </w:pPr>
             <w:r>
-              <w:t xml:space="preserve">Import sklearn: </w:t>
-            </w:r>
-            <w:r>
-              <w:t>provides functions ‘TfidfVectorizer’ and ‘cosine_similarity’.</w:t>
+              <w:t xml:space="preserve">Import </w:t>
+            </w:r>
+            <w:proofErr w:type="spellStart"/>
+            <w:r>
+              <w:t>sklearn</w:t>
+            </w:r>
+            <w:proofErr w:type="spellEnd"/>
+            <w:r>
+              <w:t xml:space="preserve">: </w:t>
+            </w:r>
+            <w:r>
+              <w:t>provides functions ‘</w:t>
+            </w:r>
+            <w:proofErr w:type="spellStart"/>
+            <w:r>
+              <w:t>TfidfVectorizer</w:t>
+            </w:r>
+            <w:proofErr w:type="spellEnd"/>
+            <w:r>
+              <w:t>’ and ‘</w:t>
+            </w:r>
+            <w:proofErr w:type="spellStart"/>
+            <w:r>
+              <w:t>cosine_similarity</w:t>
+            </w:r>
+            <w:proofErr w:type="spellEnd"/>
+            <w:r>
+              <w:t>’.</w:t>
             </w:r>
           </w:p>
           <w:p>
@@ -2506,7 +2768,15 @@
               <w:ind w:left="0" w:firstLine="360"/>
             </w:pPr>
             <w:r>
-              <w:t xml:space="preserve">Import simpful: </w:t>
+              <w:t xml:space="preserve">Import </w:t>
+            </w:r>
+            <w:proofErr w:type="spellStart"/>
+            <w:r>
+              <w:t>simpful</w:t>
+            </w:r>
+            <w:proofErr w:type="spellEnd"/>
+            <w:r>
+              <w:t xml:space="preserve">: </w:t>
             </w:r>
             <w:r>
               <w:t xml:space="preserve">provides fuzzy logic </w:t>
@@ -2546,7 +2816,15 @@
           <w:p/>
           <w:p>
             <w:r>
-              <w:t xml:space="preserve">The checkEurope(country) function </w:t>
+              <w:t xml:space="preserve">The </w:t>
+            </w:r>
+            <w:proofErr w:type="spellStart"/>
+            <w:r>
+              <w:t>checkEurope</w:t>
+            </w:r>
+            <w:proofErr w:type="spellEnd"/>
+            <w:r>
+              <w:t xml:space="preserve">(country) function </w:t>
             </w:r>
             <w:r>
               <w:t>checks</w:t>
@@ -2558,7 +2836,15 @@
           <w:p/>
           <w:p>
             <w:r>
-              <w:t>The kbFormatting(object, subject) function</w:t>
+              <w:t xml:space="preserve">The </w:t>
+            </w:r>
+            <w:proofErr w:type="spellStart"/>
+            <w:r>
+              <w:t>kbFormatting</w:t>
+            </w:r>
+            <w:proofErr w:type="spellEnd"/>
+            <w:r>
+              <w:t>(object, subject) function</w:t>
             </w:r>
             <w:r>
               <w:t xml:space="preserve"> is used to format the kb inputs so that it does not cause errors within the knowledgebase.</w:t>
@@ -2576,7 +2862,15 @@
               <w:t xml:space="preserve"> depending on the user input</w:t>
             </w:r>
             <w:r>
-              <w:t xml:space="preserve"> a certain value is stored under variable name ‘cmd’. This allows</w:t>
+              <w:t xml:space="preserve"> a certain value is stored under variable name ‘</w:t>
+            </w:r>
+            <w:proofErr w:type="spellStart"/>
+            <w:r>
+              <w:t>cmd</w:t>
+            </w:r>
+            <w:proofErr w:type="spellEnd"/>
+            <w:r>
+              <w:t>’. This allows</w:t>
             </w:r>
             <w:r>
               <w:t xml:space="preserve"> the program to jump to a certain function that will perform the functionality that is required. For example, if the user </w:t>
@@ -2600,7 +2894,15 @@
               <w:t xml:space="preserve">, the AIML file outputs 2. This </w:t>
             </w:r>
             <w:r>
-              <w:t>will trigger the if statement asking if ‘cmd’ is equal to 2 which will in turn grab the currency of the countries name ‘France’</w:t>
+              <w:t>will trigger the if statement asking if ‘</w:t>
+            </w:r>
+            <w:proofErr w:type="spellStart"/>
+            <w:r>
+              <w:t>cmd</w:t>
+            </w:r>
+            <w:proofErr w:type="spellEnd"/>
+            <w:r>
+              <w:t>’ is equal to 2 which will in turn grab the currency of the countries name ‘France’</w:t>
             </w:r>
             <w:r>
               <w:t xml:space="preserve"> using the API.</w:t>
@@ -2822,7 +3124,15 @@
               <w:t xml:space="preserve"> </w:t>
             </w:r>
             <w:r>
-              <w:t xml:space="preserve">The ‘&lt;srai&gt;’ tag is used to allow </w:t>
+              <w:t>The ‘&lt;</w:t>
+            </w:r>
+            <w:proofErr w:type="spellStart"/>
+            <w:r>
+              <w:t>srai</w:t>
+            </w:r>
+            <w:proofErr w:type="spellEnd"/>
+            <w:r>
+              <w:t xml:space="preserve">&gt;’ tag is used to allow </w:t>
             </w:r>
             <w:r>
               <w:t xml:space="preserve">alternative ways </w:t>

</xml_diff>

<commit_message>
All training data moved out of folder, restructure of whole file for submission, updated doc and currently mid write-up for employed AI techniques, finalised CNN model
</commit_message>
<xml_diff>
--- a/AI_documentation_ElroyD'Souza.docx
+++ b/AI_documentation_ElroyD'Souza.docx
@@ -264,10 +264,16 @@
               <w:t xml:space="preserve">Extra functionality: </w:t>
             </w:r>
             <w:r>
-              <w:rPr>
-                <w:color w:val="FF0000"/>
-              </w:rPr>
-              <w:t>Implemented multi-object detection in images</w:t>
+              <w:t xml:space="preserve">Implemented multi-object detection in </w:t>
+            </w:r>
+            <w:r>
+              <w:t>images</w:t>
+            </w:r>
+            <w:r>
+              <w:t xml:space="preserve"> and</w:t>
+            </w:r>
+            <w:r>
+              <w:t xml:space="preserve"> implemented manual hyper-parameter tuning.</w:t>
             </w:r>
           </w:p>
           <w:p>
@@ -289,10 +295,19 @@
           </w:p>
           <w:p>
             <w:r>
-              <w:t>Implemented cloud-based image classification through a model developed on Azure cloud</w:t>
+              <w:t>Implemented cloud-based image classification</w:t>
+            </w:r>
+            <w:r>
+              <w:t xml:space="preserve"> </w:t>
+            </w:r>
+            <w:r>
+              <w:t>through a model developed on Azure cloud</w:t>
             </w:r>
             <w:r>
               <w:t xml:space="preserve"> with custom vision.</w:t>
+            </w:r>
+            <w:r>
+              <w:t xml:space="preserve"> Azure image analysis also implemented.</w:t>
             </w:r>
           </w:p>
           <w:p>
@@ -355,11 +370,53 @@
           <w:p>
             <w:proofErr w:type="spellStart"/>
             <w:r>
-              <w:t>face_recognition</w:t>
+              <w:t>test_data</w:t>
             </w:r>
             <w:proofErr w:type="spellEnd"/>
             <w:r>
-              <w:t xml:space="preserve"> folder containing </w:t>
+              <w:t>/</w:t>
+            </w:r>
+            <w:proofErr w:type="spellStart"/>
+            <w:r>
+              <w:t>mo_test_data</w:t>
+            </w:r>
+            <w:proofErr w:type="spellEnd"/>
+            <w:r>
+              <w:t xml:space="preserve"> folder containing multi-object test images</w:t>
+            </w:r>
+          </w:p>
+          <w:p>
+            <w:proofErr w:type="spellStart"/>
+            <w:r>
+              <w:t>test_dat</w:t>
+            </w:r>
+            <w:r>
+              <w:t>a</w:t>
+            </w:r>
+            <w:proofErr w:type="spellEnd"/>
+            <w:r>
+              <w:t>/</w:t>
+            </w:r>
+            <w:proofErr w:type="spellStart"/>
+            <w:r>
+              <w:t>face_test_data</w:t>
+            </w:r>
+            <w:proofErr w:type="spellEnd"/>
+            <w:r>
+              <w:t xml:space="preserve"> folder containing</w:t>
+            </w:r>
+            <w:r>
+              <w:t xml:space="preserve"> face analysis test images</w:t>
+            </w:r>
+          </w:p>
+          <w:p>
+            <w:r>
+              <w:t>EuropeanWondersCNN.py</w:t>
+            </w:r>
+          </w:p>
+          <w:p>
+            <w:r>
+              <w:t>EuropeanWondersModel.h5</w:t>
             </w:r>
           </w:p>
         </w:tc>
@@ -703,6 +760,47 @@
               <w:t>speech and writing skills.</w:t>
             </w:r>
           </w:p>
+          <w:p>
+            <w:r>
+              <w:t>The chatbot has image classification and analysis features to allow detection and analysis of selected European Wonders (Eiffel Tower, Santorini, Stonehenge, Blue Grotto)</w:t>
+            </w:r>
+            <w:r>
+              <w:t xml:space="preserve"> through local and cloud-based image classification</w:t>
+            </w:r>
+            <w:r>
+              <w:t>.</w:t>
+            </w:r>
+            <w:r>
+              <w:t xml:space="preserve"> Facial</w:t>
+            </w:r>
+            <w:r>
+              <w:t xml:space="preserve"> detection of European </w:t>
+            </w:r>
+            <w:r>
+              <w:t>l</w:t>
+            </w:r>
+            <w:r>
+              <w:t>eaders (UK, France, Italy, Greece)</w:t>
+            </w:r>
+            <w:r>
+              <w:t xml:space="preserve"> is also possible through cloud-based facial analysis.</w:t>
+            </w:r>
+            <w:r>
+              <w:t xml:space="preserve"> There is also a multi-object detection feature that utilises a pre-trained model created by </w:t>
+            </w:r>
+            <w:r>
+              <w:t>G</w:t>
+            </w:r>
+            <w:r>
+              <w:t>oogle to allow detection of main</w:t>
+            </w:r>
+            <w:r>
+              <w:t xml:space="preserve"> objects</w:t>
+            </w:r>
+            <w:r>
+              <w:t xml:space="preserve"> within a selected image.</w:t>
+            </w:r>
+          </w:p>
           <w:p/>
           <w:p>
             <w:r>
@@ -894,12 +992,69 @@
               <w:t xml:space="preserve"> relating to European countries.</w:t>
             </w:r>
           </w:p>
-          <w:p/>
+          <w:p>
+            <w:pPr>
+              <w:pStyle w:val="ListParagraph"/>
+              <w:numPr>
+                <w:ilvl w:val="0"/>
+                <w:numId w:val="6"/>
+              </w:numPr>
+            </w:pPr>
+            <w:r>
+              <w:t xml:space="preserve">Allow users to detect European Wonder name from selection through local and cloud-based image </w:t>
+            </w:r>
+            <w:r>
+              <w:t>classification and</w:t>
+            </w:r>
+            <w:r>
+              <w:t xml:space="preserve"> allow analysis of Wonder through cloud-based image analysis.</w:t>
+            </w:r>
+          </w:p>
+          <w:p>
+            <w:pPr>
+              <w:pStyle w:val="ListParagraph"/>
+              <w:numPr>
+                <w:ilvl w:val="0"/>
+                <w:numId w:val="6"/>
+              </w:numPr>
+            </w:pPr>
+            <w:r>
+              <w:t>Allow users to detect European leaders</w:t>
+            </w:r>
+            <w:r>
+              <w:t xml:space="preserve"> from selection through cloud-based facial analysis.</w:t>
+            </w:r>
+          </w:p>
+          <w:p>
+            <w:pPr>
+              <w:pStyle w:val="ListParagraph"/>
+              <w:numPr>
+                <w:ilvl w:val="0"/>
+                <w:numId w:val="6"/>
+              </w:numPr>
+            </w:pPr>
+            <w:r>
+              <w:t>Allow users to detect multiple object</w:t>
+            </w:r>
+            <w:r>
+              <w:t xml:space="preserve"> names</w:t>
+            </w:r>
+            <w:r>
+              <w:t xml:space="preserve"> from selected image through </w:t>
+            </w:r>
+            <w:r>
+              <w:t xml:space="preserve">a </w:t>
+            </w:r>
+            <w:r>
+              <w:t>pre-trained model.</w:t>
+            </w:r>
+          </w:p>
           <w:p>
             <w:r>
               <w:rPr>
                 <w:noProof/>
               </w:rPr>
+              <w:lastRenderedPageBreak/>
               <w:drawing>
                 <wp:anchor distT="0" distB="0" distL="114300" distR="114300" simplePos="0" relativeHeight="251658240" behindDoc="0" locked="0" layoutInCell="1" allowOverlap="1" wp14:anchorId="281F3CCD" wp14:editId="365D5E20">
                   <wp:simplePos x="0" y="0"/>
@@ -987,7 +1142,6 @@
               <w:rPr>
                 <w:noProof/>
               </w:rPr>
-              <w:lastRenderedPageBreak/>
               <w:drawing>
                 <wp:anchor distT="0" distB="0" distL="114300" distR="114300" simplePos="0" relativeHeight="251664384" behindDoc="0" locked="0" layoutInCell="1" allowOverlap="1" wp14:anchorId="03607206" wp14:editId="7752FDAB">
                   <wp:simplePos x="0" y="0"/>
@@ -1862,9 +2016,69 @@
               <w:t xml:space="preserve"> of languages through entering their speaking and writing skills.</w:t>
             </w:r>
           </w:p>
-          <w:p/>
-          <w:p/>
-          <w:p/>
+          <w:p>
+            <w:pPr>
+              <w:pStyle w:val="ListParagraph"/>
+              <w:numPr>
+                <w:ilvl w:val="0"/>
+                <w:numId w:val="6"/>
+              </w:numPr>
+            </w:pPr>
+            <w:r>
+              <w:t xml:space="preserve">Allow user to </w:t>
+            </w:r>
+            <w:r>
+              <w:t>detect</w:t>
+            </w:r>
+            <w:r>
+              <w:t xml:space="preserve"> European Wonder name through selecting image, local and cloud-based classification result given.</w:t>
+            </w:r>
+          </w:p>
+          <w:p>
+            <w:pPr>
+              <w:pStyle w:val="ListParagraph"/>
+              <w:numPr>
+                <w:ilvl w:val="0"/>
+                <w:numId w:val="6"/>
+              </w:numPr>
+            </w:pPr>
+            <w:r>
+              <w:t>Allow user to analyse European Wonder image through selecting image.</w:t>
+            </w:r>
+          </w:p>
+          <w:p>
+            <w:pPr>
+              <w:pStyle w:val="ListParagraph"/>
+              <w:numPr>
+                <w:ilvl w:val="0"/>
+                <w:numId w:val="6"/>
+              </w:numPr>
+            </w:pPr>
+            <w:r>
+              <w:t xml:space="preserve">Allow user to </w:t>
+            </w:r>
+            <w:r>
+              <w:t>detect</w:t>
+            </w:r>
+            <w:r>
+              <w:t xml:space="preserve"> European leader name/s of leaders within a selected image.</w:t>
+            </w:r>
+          </w:p>
+          <w:p>
+            <w:pPr>
+              <w:pStyle w:val="ListParagraph"/>
+              <w:numPr>
+                <w:ilvl w:val="0"/>
+                <w:numId w:val="6"/>
+              </w:numPr>
+            </w:pPr>
+            <w:r>
+              <w:t xml:space="preserve">Allow user to detect multiple object names </w:t>
+            </w:r>
+            <w:r>
+              <w:t>within selected image.</w:t>
+            </w:r>
+          </w:p>
           <w:p/>
         </w:tc>
       </w:tr>
@@ -1878,7 +2092,11 @@
               <w:t>T</w:t>
             </w:r>
             <w:r>
-              <w:t>he employed AI techniques, and the explanation of program</w:t>
+              <w:t xml:space="preserve">he employed AI techniques, and the explanation of </w:t>
+            </w:r>
+            <w:r>
+              <w:lastRenderedPageBreak/>
+              <w:t>program</w:t>
             </w:r>
             <w:r>
               <w:t xml:space="preserve"> codes</w:t>
@@ -1895,6 +2113,7 @@
           </w:tcPr>
           <w:p>
             <w:r>
+              <w:lastRenderedPageBreak/>
               <w:t>AI techniques used by both task A and B:</w:t>
             </w:r>
           </w:p>
@@ -1916,6 +2135,7 @@
           </w:p>
           <w:p>
             <w:r>
+              <w:lastRenderedPageBreak/>
               <w:t xml:space="preserve">This task required </w:t>
             </w:r>
             <w:r>
@@ -2039,7 +2259,6 @@
               <w:t xml:space="preserve"> The first step to creating this system is by </w:t>
             </w:r>
             <w:r>
-              <w:lastRenderedPageBreak/>
               <w:t xml:space="preserve">reading all the questions and answers stored within the EuropeanQA.csv file and splitting them up into two different lists. </w:t>
             </w:r>
             <w:r>
@@ -2402,7 +2621,11 @@
               <w:t xml:space="preserve">the statement contradicts with any rules, and if </w:t>
             </w:r>
             <w:r>
-              <w:t>so, the user is notified there is a contradiction. This is also done at the start of the whole</w:t>
+              <w:t xml:space="preserve">so, the user is notified </w:t>
+            </w:r>
+            <w:r>
+              <w:lastRenderedPageBreak/>
+              <w:t>there is a contradiction. This is also done at the start of the whole</w:t>
             </w:r>
             <w:r>
               <w:t xml:space="preserve"> python</w:t>
@@ -2522,6 +2745,12 @@
             </w:r>
             <w:r>
               <w:t xml:space="preserve"> chosen.</w:t>
+            </w:r>
+          </w:p>
+          <w:p/>
+          <w:p>
+            <w:r>
+              <w:t>AI techniques used by both task C and D:</w:t>
             </w:r>
           </w:p>
           <w:p/>
@@ -2537,7 +2766,201 @@
                 <w:b/>
                 <w:bCs/>
               </w:rPr>
-              <w:lastRenderedPageBreak/>
+              <w:t>Task C:</w:t>
+            </w:r>
+          </w:p>
+          <w:p>
+            <w:r>
+              <w:t>This task required the chatbot to be able to utilise a</w:t>
+            </w:r>
+            <w:r>
+              <w:t xml:space="preserve"> locally trained</w:t>
+            </w:r>
+            <w:r>
+              <w:t xml:space="preserve"> model</w:t>
+            </w:r>
+            <w:r>
+              <w:t xml:space="preserve"> to classify an image given by the user.</w:t>
+            </w:r>
+            <w:r>
+              <w:t xml:space="preserve"> This task therefore uses a large image dataset for each chosen class and a convolutional neural</w:t>
+            </w:r>
+            <w:r>
+              <w:t xml:space="preserve"> </w:t>
+            </w:r>
+            <w:r>
+              <w:t>network</w:t>
+            </w:r>
+            <w:r>
+              <w:t xml:space="preserve"> (CNN)</w:t>
+            </w:r>
+            <w:r>
+              <w:t xml:space="preserve"> model.</w:t>
+            </w:r>
+            <w:r>
+              <w:t xml:space="preserve"> This would be triggered through an AIML pattern with the user </w:t>
+            </w:r>
+            <w:r>
+              <w:t>entering the command ‘what is this European Wonder’ or similar.</w:t>
+            </w:r>
+            <w:r>
+              <w:t xml:space="preserve"> </w:t>
+            </w:r>
+            <w:r>
+              <w:t xml:space="preserve">Upon entering the </w:t>
+            </w:r>
+            <w:r>
+              <w:t>command,</w:t>
+            </w:r>
+            <w:r>
+              <w:t xml:space="preserve"> a file dialog</w:t>
+            </w:r>
+            <w:r>
+              <w:t xml:space="preserve"> will open</w:t>
+            </w:r>
+            <w:r>
+              <w:t xml:space="preserve"> that would allow the user to select an </w:t>
+            </w:r>
+            <w:r>
+              <w:t>image of a European Wonder of their choosing.</w:t>
+            </w:r>
+            <w:r>
+              <w:t xml:space="preserve"> There are only four European Wonder </w:t>
+            </w:r>
+            <w:r>
+              <w:t>classes</w:t>
+            </w:r>
+            <w:r>
+              <w:t>, those being the Eiffel Tower, Santorini, Stonehenge, and the Blue Grotto.</w:t>
+            </w:r>
+            <w:r>
+              <w:t xml:space="preserve"> After the</w:t>
+            </w:r>
+            <w:r>
+              <w:t xml:space="preserve"> user has selected an image, a prompt asking whether the user would like to analyse or identify the image is given. Entering ‘analyse’ utilises cloud-based image analysis which will be expanded upon within the task D section. Entering ‘identify’ utilises both local and cloud-based image classification to detect the name of the European Wonder.</w:t>
+            </w:r>
+            <w:r>
+              <w:t xml:space="preserve"> As task C is focussed on local image classification, the cloud-based classification will be expanded upon within </w:t>
+            </w:r>
+            <w:r>
+              <w:t>the task D section.</w:t>
+            </w:r>
+            <w:r>
+              <w:t xml:space="preserve"> </w:t>
+            </w:r>
+            <w:r>
+              <w:t>The code utilises the CNN model that has been created through loading the .h5 file saved from the model.</w:t>
+            </w:r>
+            <w:r>
+              <w:t xml:space="preserve"> This will then detect which class it predicts the image falls under and outputs it alongside a percentage of likeliness.</w:t>
+            </w:r>
+          </w:p>
+          <w:p/>
+          <w:p>
+            <w:r>
+              <w:t>The code within the CNN model will be expanded upon within the</w:t>
+            </w:r>
+            <w:r>
+              <w:t xml:space="preserve"> code</w:t>
+            </w:r>
+            <w:r>
+              <w:t xml:space="preserve"> explanation section</w:t>
+            </w:r>
+            <w:r>
+              <w:t xml:space="preserve"> below</w:t>
+            </w:r>
+            <w:r>
+              <w:t>, however the performance will be reported here.</w:t>
+            </w:r>
+            <w:r>
+              <w:t xml:space="preserve"> As one of the extra functionalities for Task C, hyperparameter tuning optimisations were made to improve the performance of the CNN model.</w:t>
+            </w:r>
+            <w:r>
+              <w:t xml:space="preserve"> The model used as a starting point was taken from the </w:t>
+            </w:r>
+            <w:r>
+              <w:t>TensorFlow</w:t>
+            </w:r>
+            <w:r>
+              <w:t xml:space="preserve"> image classification tutorial.</w:t>
+            </w:r>
+            <w:r>
+              <w:t xml:space="preserve"> </w:t>
+            </w:r>
+            <w:r>
+              <w:t>Hyper</w:t>
+            </w:r>
+            <w:r>
+              <w:t xml:space="preserve">parameter </w:t>
+            </w:r>
+            <w:r>
+              <w:t xml:space="preserve">tuning </w:t>
+            </w:r>
+            <w:r>
+              <w:t>was mainly done manually as Hyperband Tuner was attempted through testing for dropout, the first dense layer, and learning rate, however the</w:t>
+            </w:r>
+            <w:r>
+              <w:t xml:space="preserve"> best</w:t>
+            </w:r>
+            <w:r>
+              <w:t xml:space="preserve"> validation accuracy would always be a lot worse with these tests</w:t>
+            </w:r>
+            <w:r>
+              <w:t xml:space="preserve"> as opposed to the original model</w:t>
+            </w:r>
+            <w:r>
+              <w:t>.</w:t>
+            </w:r>
+            <w:r>
+              <w:t xml:space="preserve"> This led to manually tuning the model to see improvements in validation accuracy.</w:t>
+            </w:r>
+            <w:r>
+              <w:t xml:space="preserve"> The reason validation accuracy was used as the main measurement is because this percentage shows how the model is expected to perform on new data</w:t>
+            </w:r>
+            <w:r>
+              <w:t>, which is what is being tested in task C.</w:t>
+            </w:r>
+            <w:r>
+              <w:t xml:space="preserve"> </w:t>
+            </w:r>
+          </w:p>
+          <w:p/>
+          <w:p/>
+          <w:p>
+            <w:pPr>
+              <w:rPr>
+                <w:b/>
+                <w:bCs/>
+              </w:rPr>
+            </w:pPr>
+            <w:r>
+              <w:rPr>
+                <w:b/>
+                <w:bCs/>
+              </w:rPr>
+              <w:t>Task D:</w:t>
+            </w:r>
+          </w:p>
+          <w:p/>
+          <w:p/>
+          <w:p>
+            <w:r>
+              <w:t>Explanation of program codes and supplied files:</w:t>
+            </w:r>
+          </w:p>
+          <w:p/>
+          <w:p>
+            <w:pPr>
+              <w:rPr>
+                <w:b/>
+                <w:bCs/>
+              </w:rPr>
+            </w:pPr>
+            <w:r>
+              <w:rPr>
+                <w:b/>
+                <w:bCs/>
+              </w:rPr>
               <w:t>EuropeanCountr</w:t>
             </w:r>
             <w:r>
@@ -2981,6 +3404,7 @@
           </w:p>
           <w:p>
             <w:r>
+              <w:lastRenderedPageBreak/>
               <w:t xml:space="preserve">50: </w:t>
             </w:r>
             <w:r>
@@ -3039,7 +3463,6 @@
           </w:p>
           <w:p>
             <w:r>
-              <w:lastRenderedPageBreak/>
               <w:t xml:space="preserve">52: </w:t>
             </w:r>
             <w:r>
@@ -3356,23 +3779,10 @@
             </w:r>
           </w:p>
           <w:p/>
+          <w:p/>
         </w:tc>
       </w:tr>
     </w:tbl>
-    <w:p>
-      <w:pPr>
-        <w:rPr>
-          <w:rFonts w:asciiTheme="majorHAnsi" w:eastAsiaTheme="majorEastAsia" w:hAnsiTheme="majorHAnsi" w:cstheme="majorBidi"/>
-          <w:color w:val="2F5496" w:themeColor="accent1" w:themeShade="BF"/>
-          <w:sz w:val="26"/>
-          <w:szCs w:val="26"/>
-        </w:rPr>
-      </w:pPr>
-      <w:r>
-        <w:lastRenderedPageBreak/>
-        <w:br w:type="page"/>
-      </w:r>
-    </w:p>
     <w:p>
       <w:pPr>
         <w:pStyle w:val="Heading2"/>
@@ -4740,12 +5150,206 @@
           <w:p/>
           <w:p/>
           <w:p/>
+          <w:p/>
+          <w:p/>
+          <w:p/>
+          <w:p/>
+          <w:p/>
+          <w:p/>
+          <w:p/>
+          <w:p/>
+          <w:p/>
+          <w:p/>
+          <w:p/>
+          <w:p/>
+          <w:p/>
+          <w:p/>
+          <w:p/>
+          <w:p/>
+          <w:p/>
+          <w:p/>
+          <w:p/>
+          <w:p/>
+          <w:p/>
+          <w:p/>
+          <w:p/>
+          <w:p/>
+          <w:p/>
+          <w:p/>
+          <w:p/>
+          <w:p/>
+          <w:p/>
+          <w:p/>
+          <w:p/>
+          <w:p/>
+          <w:p/>
+          <w:p/>
+          <w:p/>
+          <w:p/>
+          <w:p/>
+          <w:p/>
+          <w:p/>
+          <w:p/>
+          <w:p/>
+          <w:p/>
+          <w:p/>
+          <w:p/>
+          <w:p/>
+          <w:p/>
+          <w:p/>
+          <w:p/>
+          <w:p/>
+          <w:p/>
+          <w:p/>
+          <w:p/>
+          <w:p/>
+          <w:p/>
+          <w:p/>
+          <w:p/>
+          <w:p>
+            <w:r>
+              <w:rPr>
+                <w:noProof/>
+              </w:rPr>
+              <w:drawing>
+                <wp:anchor distT="0" distB="0" distL="114300" distR="114300" simplePos="0" relativeHeight="251683840" behindDoc="0" locked="0" layoutInCell="1" allowOverlap="1" wp14:anchorId="73046D6B" wp14:editId="76566DC6">
+                  <wp:simplePos x="0" y="0"/>
+                  <wp:positionH relativeFrom="column">
+                    <wp:posOffset>-27586</wp:posOffset>
+                  </wp:positionH>
+                  <wp:positionV relativeFrom="paragraph">
+                    <wp:posOffset>266907</wp:posOffset>
+                  </wp:positionV>
+                  <wp:extent cx="5368925" cy="5427980"/>
+                  <wp:effectExtent l="0" t="0" r="3175" b="1270"/>
+                  <wp:wrapSquare wrapText="bothSides"/>
+                  <wp:docPr id="11" name="Picture 11"/>
+                  <wp:cNvGraphicFramePr>
+                    <a:graphicFrameLocks xmlns:a="http://schemas.openxmlformats.org/drawingml/2006/main" noChangeAspect="1"/>
+                  </wp:cNvGraphicFramePr>
+                  <a:graphic xmlns:a="http://schemas.openxmlformats.org/drawingml/2006/main">
+                    <a:graphicData uri="http://schemas.openxmlformats.org/drawingml/2006/picture">
+                      <pic:pic xmlns:pic="http://schemas.openxmlformats.org/drawingml/2006/picture">
+                        <pic:nvPicPr>
+                          <pic:cNvPr id="0" name="Picture 1"/>
+                          <pic:cNvPicPr>
+                            <a:picLocks noChangeAspect="1" noChangeArrowheads="1"/>
+                          </pic:cNvPicPr>
+                        </pic:nvPicPr>
+                        <pic:blipFill>
+                          <a:blip r:embed="rId31">
+                            <a:extLst>
+                              <a:ext uri="{28A0092B-C50C-407E-A947-70E740481C1C}">
+                                <a14:useLocalDpi xmlns:a14="http://schemas.microsoft.com/office/drawing/2010/main" val="0"/>
+                              </a:ext>
+                            </a:extLst>
+                          </a:blip>
+                          <a:srcRect/>
+                          <a:stretch>
+                            <a:fillRect/>
+                          </a:stretch>
+                        </pic:blipFill>
+                        <pic:spPr bwMode="auto">
+                          <a:xfrm>
+                            <a:off x="0" y="0"/>
+                            <a:ext cx="5368925" cy="5427980"/>
+                          </a:xfrm>
+                          <a:prstGeom prst="rect">
+                            <a:avLst/>
+                          </a:prstGeom>
+                          <a:noFill/>
+                          <a:ln>
+                            <a:noFill/>
+                          </a:ln>
+                        </pic:spPr>
+                      </pic:pic>
+                    </a:graphicData>
+                  </a:graphic>
+                  <wp14:sizeRelH relativeFrom="margin">
+                    <wp14:pctWidth>0</wp14:pctWidth>
+                  </wp14:sizeRelH>
+                  <wp14:sizeRelV relativeFrom="margin">
+                    <wp14:pctHeight>0</wp14:pctHeight>
+                  </wp14:sizeRelV>
+                </wp:anchor>
+              </w:drawing>
+            </w:r>
+          </w:p>
+          <w:p/>
+          <w:p>
+            <w:r>
+              <w:rPr>
+                <w:noProof/>
+              </w:rPr>
+              <w:drawing>
+                <wp:anchor distT="0" distB="0" distL="114300" distR="114300" simplePos="0" relativeHeight="251684864" behindDoc="0" locked="0" layoutInCell="1" allowOverlap="1" wp14:anchorId="674DEF87" wp14:editId="6D2050C6">
+                  <wp:simplePos x="0" y="0"/>
+                  <wp:positionH relativeFrom="column">
+                    <wp:posOffset>-65006</wp:posOffset>
+                  </wp:positionH>
+                  <wp:positionV relativeFrom="paragraph">
+                    <wp:posOffset>340271</wp:posOffset>
+                  </wp:positionV>
+                  <wp:extent cx="5528310" cy="1236345"/>
+                  <wp:effectExtent l="0" t="0" r="0" b="1905"/>
+                  <wp:wrapSquare wrapText="bothSides"/>
+                  <wp:docPr id="17" name="Picture 17"/>
+                  <wp:cNvGraphicFramePr>
+                    <a:graphicFrameLocks xmlns:a="http://schemas.openxmlformats.org/drawingml/2006/main" noChangeAspect="1"/>
+                  </wp:cNvGraphicFramePr>
+                  <a:graphic xmlns:a="http://schemas.openxmlformats.org/drawingml/2006/main">
+                    <a:graphicData uri="http://schemas.openxmlformats.org/drawingml/2006/picture">
+                      <pic:pic xmlns:pic="http://schemas.openxmlformats.org/drawingml/2006/picture">
+                        <pic:nvPicPr>
+                          <pic:cNvPr id="1" name=""/>
+                          <pic:cNvPicPr/>
+                        </pic:nvPicPr>
+                        <pic:blipFill>
+                          <a:blip r:embed="rId32">
+                            <a:extLst>
+                              <a:ext uri="{28A0092B-C50C-407E-A947-70E740481C1C}">
+                                <a14:useLocalDpi xmlns:a14="http://schemas.microsoft.com/office/drawing/2010/main" val="0"/>
+                              </a:ext>
+                            </a:extLst>
+                          </a:blip>
+                          <a:stretch>
+                            <a:fillRect/>
+                          </a:stretch>
+                        </pic:blipFill>
+                        <pic:spPr>
+                          <a:xfrm>
+                            <a:off x="0" y="0"/>
+                            <a:ext cx="5528310" cy="1236345"/>
+                          </a:xfrm>
+                          <a:prstGeom prst="rect">
+                            <a:avLst/>
+                          </a:prstGeom>
+                        </pic:spPr>
+                      </pic:pic>
+                    </a:graphicData>
+                  </a:graphic>
+                  <wp14:sizeRelH relativeFrom="margin">
+                    <wp14:pctWidth>0</wp14:pctWidth>
+                  </wp14:sizeRelH>
+                  <wp14:sizeRelV relativeFrom="margin">
+                    <wp14:pctHeight>0</wp14:pctHeight>
+                  </wp14:sizeRelV>
+                </wp:anchor>
+              </w:drawing>
+            </w:r>
+          </w:p>
+          <w:p/>
+          <w:p/>
+          <w:p/>
+          <w:p/>
+          <w:p/>
+          <w:p/>
         </w:tc>
       </w:tr>
     </w:tbl>
     <w:p/>
     <w:sectPr>
-      <w:footerReference w:type="default" r:id="rId31"/>
+      <w:footerReference w:type="default" r:id="rId33"/>
       <w:pgSz w:w="11906" w:h="16838"/>
       <w:pgMar w:top="1440" w:right="1440" w:bottom="1440" w:left="1440" w:header="708" w:footer="708" w:gutter="0"/>
       <w:cols w:space="708"/>

</xml_diff>

<commit_message>
Updated AI doc, finished employed AI techniques, changed format of command for multi-object
</commit_message>
<xml_diff>
--- a/AI_documentation_ElroyD'Souza.docx
+++ b/AI_documentation_ElroyD'Souza.docx
@@ -125,8 +125,13 @@
               <w:t>Tasks implemented in this submission (</w:t>
             </w:r>
             <w:proofErr w:type="spellStart"/>
-            <w:r>
-              <w:t>a,b,c,or</w:t>
+            <w:proofErr w:type="gramStart"/>
+            <w:r>
+              <w:t>a,b</w:t>
+            </w:r>
+            <w:proofErr w:type="gramEnd"/>
+            <w:r>
+              <w:t>,c,or</w:t>
             </w:r>
             <w:proofErr w:type="spellEnd"/>
             <w:r>
@@ -627,8 +632,8 @@
         <w:tblLook w:val="04A0" w:firstRow="1" w:lastRow="0" w:firstColumn="1" w:lastColumn="0" w:noHBand="0" w:noVBand="1"/>
       </w:tblPr>
       <w:tblGrid>
-        <w:gridCol w:w="1555"/>
-        <w:gridCol w:w="7654"/>
+        <w:gridCol w:w="1486"/>
+        <w:gridCol w:w="8676"/>
       </w:tblGrid>
       <w:tr>
         <w:tc>
@@ -2092,14 +2097,14 @@
               <w:t>T</w:t>
             </w:r>
             <w:r>
-              <w:t xml:space="preserve">he employed AI techniques, and the explanation of </w:t>
+              <w:t>he employed AI techniques, and the explanation of program</w:t>
+            </w:r>
+            <w:r>
+              <w:t xml:space="preserve"> </w:t>
             </w:r>
             <w:r>
               <w:lastRenderedPageBreak/>
-              <w:t>program</w:t>
-            </w:r>
-            <w:r>
-              <w:t xml:space="preserve"> codes</w:t>
+              <w:t>codes</w:t>
             </w:r>
             <w:r>
               <w:t xml:space="preserve"> and the supplied files.</w:t>
@@ -2135,37 +2140,37 @@
           </w:p>
           <w:p>
             <w:r>
+              <w:t xml:space="preserve">This task required </w:t>
+            </w:r>
+            <w:r>
+              <w:t xml:space="preserve">the chatbot to be able to perform rule-based conversation. This was done </w:t>
+            </w:r>
+            <w:r>
+              <w:t>using</w:t>
+            </w:r>
+            <w:r>
+              <w:t xml:space="preserve"> the AIML module</w:t>
+            </w:r>
+            <w:r>
+              <w:t xml:space="preserve"> to provide pattern matching</w:t>
+            </w:r>
+            <w:r>
+              <w:t xml:space="preserve"> in such a way to resemble human conversation.</w:t>
+            </w:r>
+            <w:r>
+              <w:t xml:space="preserve"> AIML stands for ‘Artificial Intelligence </w:t>
+            </w:r>
+            <w:r>
+              <w:t xml:space="preserve">Markup </w:t>
+            </w:r>
+            <w:r>
+              <w:t>Language’</w:t>
+            </w:r>
+            <w:r>
+              <w:t xml:space="preserve"> and utilises categories, </w:t>
+            </w:r>
+            <w:r>
               <w:lastRenderedPageBreak/>
-              <w:t xml:space="preserve">This task required </w:t>
-            </w:r>
-            <w:r>
-              <w:t xml:space="preserve">the chatbot to be able to perform rule-based conversation. This was done </w:t>
-            </w:r>
-            <w:r>
-              <w:t>using</w:t>
-            </w:r>
-            <w:r>
-              <w:t xml:space="preserve"> the AIML module</w:t>
-            </w:r>
-            <w:r>
-              <w:t xml:space="preserve"> to provide pattern matching</w:t>
-            </w:r>
-            <w:r>
-              <w:t xml:space="preserve"> in such a way to resemble human conversation.</w:t>
-            </w:r>
-            <w:r>
-              <w:t xml:space="preserve"> AIML stands for ‘Artificial Intelligence </w:t>
-            </w:r>
-            <w:r>
-              <w:t xml:space="preserve">Markup </w:t>
-            </w:r>
-            <w:r>
-              <w:t>Language’</w:t>
-            </w:r>
-            <w:r>
-              <w:t xml:space="preserve"> and utilises categories, </w:t>
-            </w:r>
-            <w:r>
               <w:t>templates,</w:t>
             </w:r>
             <w:r>
@@ -2400,6 +2405,7 @@
               <w:t>stop_words</w:t>
             </w:r>
             <w:proofErr w:type="spellEnd"/>
+            <w:proofErr w:type="gramStart"/>
             <w:r>
               <w:t>=”</w:t>
             </w:r>
@@ -2408,6 +2414,7 @@
               <w:t>english</w:t>
             </w:r>
             <w:proofErr w:type="spellEnd"/>
+            <w:proofErr w:type="gramEnd"/>
             <w:r>
               <w:t xml:space="preserve">”’ </w:t>
             </w:r>
@@ -2621,58 +2628,55 @@
               <w:t xml:space="preserve">the statement contradicts with any rules, and if </w:t>
             </w:r>
             <w:r>
-              <w:t xml:space="preserve">so, the user is notified </w:t>
+              <w:t>so, the user is notified there is a contradiction. This is also done at the start of the whole</w:t>
+            </w:r>
+            <w:r>
+              <w:t xml:space="preserve"> python</w:t>
+            </w:r>
+            <w:r>
+              <w:t xml:space="preserve"> program </w:t>
+            </w:r>
+            <w:r>
+              <w:t>to</w:t>
+            </w:r>
+            <w:r>
+              <w:t xml:space="preserve"> make sure no contradictions are found within the knowledgebase</w:t>
+            </w:r>
+            <w:r>
+              <w:t>, if any are found the</w:t>
+            </w:r>
+            <w:r>
+              <w:t xml:space="preserve"> </w:t>
+            </w:r>
+            <w:r>
+              <w:t>program</w:t>
+            </w:r>
+            <w:r>
+              <w:t xml:space="preserve"> is terminated.</w:t>
+            </w:r>
+          </w:p>
+          <w:p/>
+          <w:p>
+            <w:r>
+              <w:t>For this task, fuzzy logic, was also implemented to meet criteria for extra functionality.</w:t>
+            </w:r>
+            <w:r>
+              <w:t xml:space="preserve"> This was implemented into a fluency checker system that the chatbot allows the user to interact with.</w:t>
+            </w:r>
+            <w:r>
+              <w:t xml:space="preserve"> The user can start it up through the command ‘fluency checker’ or similar, which is matched with a pattern in the AIML file. The code then asks the user for </w:t>
+            </w:r>
+            <w:r>
+              <w:t>their speech and writing skills both rated out of 10. These inputs are then taken in</w:t>
+            </w:r>
+            <w:r>
+              <w:t xml:space="preserve"> and </w:t>
+            </w:r>
+            <w:r>
+              <w:t xml:space="preserve">placed on the fuzzy </w:t>
             </w:r>
             <w:r>
               <w:lastRenderedPageBreak/>
-              <w:t>there is a contradiction. This is also done at the start of the whole</w:t>
-            </w:r>
-            <w:r>
-              <w:t xml:space="preserve"> python</w:t>
-            </w:r>
-            <w:r>
-              <w:t xml:space="preserve"> program </w:t>
-            </w:r>
-            <w:r>
-              <w:t>to</w:t>
-            </w:r>
-            <w:r>
-              <w:t xml:space="preserve"> make sure no contradictions are found within the knowledgebase</w:t>
-            </w:r>
-            <w:r>
-              <w:t>, if any are found the</w:t>
-            </w:r>
-            <w:r>
-              <w:t xml:space="preserve"> </w:t>
-            </w:r>
-            <w:r>
-              <w:t>program</w:t>
-            </w:r>
-            <w:r>
-              <w:t xml:space="preserve"> is terminated.</w:t>
-            </w:r>
-          </w:p>
-          <w:p/>
-          <w:p>
-            <w:r>
-              <w:t>For this task, fuzzy logic, was also implemented to meet criteria for extra functionality.</w:t>
-            </w:r>
-            <w:r>
-              <w:t xml:space="preserve"> This was implemented into a fluency checker system that the chatbot allows the user to interact with.</w:t>
-            </w:r>
-            <w:r>
-              <w:t xml:space="preserve"> The user can start it up through the command ‘fluency checker’ or similar, which is matched with a pattern in the AIML file. The code then asks the user for </w:t>
-            </w:r>
-            <w:r>
-              <w:t>their speech and writing skills both rated out of 10. These inputs are then taken in</w:t>
-            </w:r>
-            <w:r>
-              <w:t xml:space="preserve"> and </w:t>
-            </w:r>
-            <w:r>
-              <w:t xml:space="preserve">placed on the fuzzy </w:t>
-            </w:r>
-            <w:r>
               <w:t>variables</w:t>
             </w:r>
             <w:r>
@@ -2920,11 +2924,255 @@
             <w:r>
               <w:t>, which is what is being tested in task C.</w:t>
             </w:r>
+          </w:p>
+          <w:p/>
+          <w:p>
+            <w:r>
+              <w:t>The first test that was performed was testing if having a dropout layer after the final max pooling layer improved performance. The validation accuracy difference was negligible so further tests were performed at any future model change</w:t>
+            </w:r>
+            <w:r>
+              <w:t>s</w:t>
+            </w:r>
+            <w:r>
+              <w:t>, all of which proving there was little difference in performance</w:t>
+            </w:r>
+            <w:r>
+              <w:t>,</w:t>
+            </w:r>
+            <w:r>
+              <w:t xml:space="preserve"> leading to not including this layer.</w:t>
+            </w:r>
+            <w:r>
+              <w:t xml:space="preserve"> Another test was on adding another convolutional layer to </w:t>
+            </w:r>
+            <w:r>
+              <w:t>increase complexity of the model</w:t>
+            </w:r>
+            <w:r>
+              <w:t>. This instantly saw an increase in the validation accuracy and reduced overfitting in the model</w:t>
+            </w:r>
+            <w:r>
+              <w:t xml:space="preserve">, this may be due to the training set being larger than the original </w:t>
+            </w:r>
+            <w:r>
+              <w:t>models’</w:t>
+            </w:r>
+            <w:r>
+              <w:t xml:space="preserve"> network.</w:t>
+            </w:r>
+            <w:r>
+              <w:t xml:space="preserve"> One issue that was then seen when plotting the </w:t>
+            </w:r>
+            <w:r>
+              <w:t>model’s</w:t>
+            </w:r>
+            <w:r>
+              <w:t xml:space="preserve"> accuracy and loss was</w:t>
+            </w:r>
+            <w:r>
+              <w:t xml:space="preserve"> an increase in divergent behaviour within the loss function. Tuning the optimisers learning rate to make it a lot lower</w:t>
+            </w:r>
+            <w:r>
+              <w:t>, from 0.01 to 0.0001</w:t>
+            </w:r>
+            <w:r>
+              <w:t xml:space="preserve"> made the models line a lot smoother</w:t>
+            </w:r>
+            <w:r>
+              <w:t>, reducing divergence</w:t>
+            </w:r>
+            <w:r>
+              <w:t>.</w:t>
+            </w:r>
+            <w:r>
+              <w:t xml:space="preserve"> This in turn meant the number of epochs would need to be increased</w:t>
+            </w:r>
+            <w:r>
+              <w:t xml:space="preserve">, from </w:t>
+            </w:r>
+            <w:r>
+              <w:t>1</w:t>
+            </w:r>
+            <w:r>
+              <w:t>0 to 50,</w:t>
+            </w:r>
+            <w:r>
+              <w:t xml:space="preserve"> as the model was no longer reaching </w:t>
+            </w:r>
+            <w:r>
+              <w:t>its</w:t>
+            </w:r>
+            <w:r>
+              <w:t xml:space="preserve"> minimum point.</w:t>
+            </w:r>
+            <w:r>
+              <w:t xml:space="preserve"> The only other test that was performed was changing the first dense layer’s </w:t>
+            </w:r>
+            <w:r>
+              <w:lastRenderedPageBreak/>
+              <w:t>units between the range of 64 and 256.</w:t>
+            </w:r>
+            <w:r>
+              <w:t xml:space="preserve"> However, increasing the units seemed to increase overfitting, whilst decreasing units lowered accuracy a lot.</w:t>
+            </w:r>
+            <w:r>
+              <w:t xml:space="preserve"> This all led to the final model that was created which had a best validation accuracy of 95.71% and training accuracy of 98.21%</w:t>
+            </w:r>
+            <w:r>
+              <w:t>. These are seen as very high accuracies as it can be stated the model has a ~95% chance</w:t>
+            </w:r>
+            <w:r>
+              <w:t xml:space="preserve"> to predict the European Wonder’s class correctly.</w:t>
+            </w:r>
+            <w:r>
+              <w:t xml:space="preserve"> The training and validation data accuracy and </w:t>
+            </w:r>
+            <w:r>
+              <w:rPr>
+                <w:noProof/>
+              </w:rPr>
+              <w:drawing>
+                <wp:anchor distT="0" distB="0" distL="114300" distR="114300" simplePos="0" relativeHeight="251686912" behindDoc="0" locked="0" layoutInCell="1" allowOverlap="1" wp14:anchorId="38B70260" wp14:editId="550CB595">
+                  <wp:simplePos x="0" y="0"/>
+                  <wp:positionH relativeFrom="column">
+                    <wp:posOffset>-325</wp:posOffset>
+                  </wp:positionH>
+                  <wp:positionV relativeFrom="paragraph">
+                    <wp:posOffset>1116197</wp:posOffset>
+                  </wp:positionV>
+                  <wp:extent cx="5368925" cy="5427980"/>
+                  <wp:effectExtent l="0" t="0" r="3175" b="1270"/>
+                  <wp:wrapSquare wrapText="bothSides"/>
+                  <wp:docPr id="21" name="Picture 21"/>
+                  <wp:cNvGraphicFramePr>
+                    <a:graphicFrameLocks xmlns:a="http://schemas.openxmlformats.org/drawingml/2006/main" noChangeAspect="1"/>
+                  </wp:cNvGraphicFramePr>
+                  <a:graphic xmlns:a="http://schemas.openxmlformats.org/drawingml/2006/main">
+                    <a:graphicData uri="http://schemas.openxmlformats.org/drawingml/2006/picture">
+                      <pic:pic xmlns:pic="http://schemas.openxmlformats.org/drawingml/2006/picture">
+                        <pic:nvPicPr>
+                          <pic:cNvPr id="0" name="Picture 1"/>
+                          <pic:cNvPicPr>
+                            <a:picLocks noChangeAspect="1" noChangeArrowheads="1"/>
+                          </pic:cNvPicPr>
+                        </pic:nvPicPr>
+                        <pic:blipFill>
+                          <a:blip r:embed="rId17">
+                            <a:extLst>
+                              <a:ext uri="{28A0092B-C50C-407E-A947-70E740481C1C}">
+                                <a14:useLocalDpi xmlns:a14="http://schemas.microsoft.com/office/drawing/2010/main" val="0"/>
+                              </a:ext>
+                            </a:extLst>
+                          </a:blip>
+                          <a:srcRect/>
+                          <a:stretch>
+                            <a:fillRect/>
+                          </a:stretch>
+                        </pic:blipFill>
+                        <pic:spPr bwMode="auto">
+                          <a:xfrm>
+                            <a:off x="0" y="0"/>
+                            <a:ext cx="5368925" cy="5427980"/>
+                          </a:xfrm>
+                          <a:prstGeom prst="rect">
+                            <a:avLst/>
+                          </a:prstGeom>
+                          <a:noFill/>
+                          <a:ln>
+                            <a:noFill/>
+                          </a:ln>
+                        </pic:spPr>
+                      </pic:pic>
+                    </a:graphicData>
+                  </a:graphic>
+                  <wp14:sizeRelH relativeFrom="margin">
+                    <wp14:pctWidth>0</wp14:pctWidth>
+                  </wp14:sizeRelH>
+                  <wp14:sizeRelV relativeFrom="margin">
+                    <wp14:pctHeight>0</wp14:pctHeight>
+                  </wp14:sizeRelV>
+                </wp:anchor>
+              </w:drawing>
+            </w:r>
+            <w:r>
+              <w:t>loss graph of the final model is seen below.</w:t>
+            </w:r>
+          </w:p>
+          <w:p>
+            <w:r>
+              <w:t xml:space="preserve">Looking at the graph above, there is some overfitting that can be seen between the validation and training </w:t>
+            </w:r>
+            <w:r>
+              <w:t>data;</w:t>
+            </w:r>
             <w:r>
               <w:t xml:space="preserve"> </w:t>
             </w:r>
-          </w:p>
-          <w:p/>
+            <w:r>
+              <w:t>however,</w:t>
+            </w:r>
+            <w:r>
+              <w:t xml:space="preserve"> it is a lot less after the tuning of parameters</w:t>
+            </w:r>
+            <w:r>
+              <w:t>. Even through</w:t>
+            </w:r>
+            <w:r>
+              <w:t xml:space="preserve"> </w:t>
+            </w:r>
+            <w:r>
+              <w:t xml:space="preserve">the learning rate of the model </w:t>
+            </w:r>
+            <w:r>
+              <w:t>was lowered</w:t>
+            </w:r>
+            <w:r>
+              <w:t xml:space="preserve"> a lot, the model can be seen to </w:t>
+            </w:r>
+            <w:r>
+              <w:t>have a high learning rate with the training and validation accuracy increasing by ~40% within the few starting epochs.</w:t>
+            </w:r>
+          </w:p>
+          <w:p/>
+          <w:p>
+            <w:r>
+              <w:t>Another extra functionality was also implemented for task C, that being multi-object detection within images.</w:t>
+            </w:r>
+            <w:r>
+              <w:t xml:space="preserve"> This functionality can be triggered through the command ‘what objects are in this image’ or similar. This will cause the chatbot to load the pre-trained region-based convolutional neural network (RCNN) model</w:t>
+            </w:r>
+            <w:r>
+              <w:t xml:space="preserve"> created by Google</w:t>
+            </w:r>
+            <w:r>
+              <w:t xml:space="preserve">. This uses an image feature extractor, Inception Resnet V2, to read </w:t>
+            </w:r>
+            <w:r>
+              <w:t>objects from the image.</w:t>
+            </w:r>
+            <w:r>
+              <w:t xml:space="preserve"> These objects are then tested on the RCNN model to identify the closest match out of 600 pre-set classes.</w:t>
+            </w:r>
+            <w:r>
+              <w:t xml:space="preserve"> Once the model </w:t>
+            </w:r>
+            <w:r>
+              <w:lastRenderedPageBreak/>
+              <w:t>has identified the predicted objects, all object</w:t>
+            </w:r>
+            <w:r>
+              <w:t xml:space="preserve"> names</w:t>
+            </w:r>
+            <w:r>
+              <w:t xml:space="preserve"> with a prediction score above 9% are</w:t>
+            </w:r>
+            <w:r>
+              <w:t xml:space="preserve"> </w:t>
+            </w:r>
+            <w:r>
+              <w:t>outputted alongside the percentage of confidence.</w:t>
+            </w:r>
+          </w:p>
           <w:p/>
           <w:p>
             <w:pPr>
@@ -2941,7 +3189,266 @@
               <w:t>Task D:</w:t>
             </w:r>
           </w:p>
-          <w:p/>
+          <w:p>
+            <w:r>
+              <w:rPr>
+                <w:noProof/>
+              </w:rPr>
+              <w:drawing>
+                <wp:anchor distT="0" distB="0" distL="114300" distR="114300" simplePos="0" relativeHeight="251687936" behindDoc="0" locked="0" layoutInCell="1" allowOverlap="1" wp14:anchorId="4120F40F" wp14:editId="79BD8EE2">
+                  <wp:simplePos x="0" y="0"/>
+                  <wp:positionH relativeFrom="column">
+                    <wp:posOffset>397983</wp:posOffset>
+                  </wp:positionH>
+                  <wp:positionV relativeFrom="paragraph">
+                    <wp:posOffset>1193165</wp:posOffset>
+                  </wp:positionV>
+                  <wp:extent cx="4550410" cy="1865630"/>
+                  <wp:effectExtent l="0" t="0" r="2540" b="1270"/>
+                  <wp:wrapTopAndBottom/>
+                  <wp:docPr id="23" name="Picture 23"/>
+                  <wp:cNvGraphicFramePr>
+                    <a:graphicFrameLocks xmlns:a="http://schemas.openxmlformats.org/drawingml/2006/main" noChangeAspect="1"/>
+                  </wp:cNvGraphicFramePr>
+                  <a:graphic xmlns:a="http://schemas.openxmlformats.org/drawingml/2006/main">
+                    <a:graphicData uri="http://schemas.openxmlformats.org/drawingml/2006/picture">
+                      <pic:pic xmlns:pic="http://schemas.openxmlformats.org/drawingml/2006/picture">
+                        <pic:nvPicPr>
+                          <pic:cNvPr id="1" name=""/>
+                          <pic:cNvPicPr/>
+                        </pic:nvPicPr>
+                        <pic:blipFill>
+                          <a:blip r:embed="rId18">
+                            <a:extLst>
+                              <a:ext uri="{28A0092B-C50C-407E-A947-70E740481C1C}">
+                                <a14:useLocalDpi xmlns:a14="http://schemas.microsoft.com/office/drawing/2010/main" val="0"/>
+                              </a:ext>
+                            </a:extLst>
+                          </a:blip>
+                          <a:stretch>
+                            <a:fillRect/>
+                          </a:stretch>
+                        </pic:blipFill>
+                        <pic:spPr>
+                          <a:xfrm>
+                            <a:off x="0" y="0"/>
+                            <a:ext cx="4550410" cy="1865630"/>
+                          </a:xfrm>
+                          <a:prstGeom prst="rect">
+                            <a:avLst/>
+                          </a:prstGeom>
+                        </pic:spPr>
+                      </pic:pic>
+                    </a:graphicData>
+                  </a:graphic>
+                  <wp14:sizeRelH relativeFrom="margin">
+                    <wp14:pctWidth>0</wp14:pctWidth>
+                  </wp14:sizeRelH>
+                  <wp14:sizeRelV relativeFrom="margin">
+                    <wp14:pctHeight>0</wp14:pctHeight>
+                  </wp14:sizeRelV>
+                </wp:anchor>
+              </w:drawing>
+            </w:r>
+            <w:r>
+              <w:t>This task required the chatbot to identify selected images through a cloud-based image classification service</w:t>
+            </w:r>
+            <w:r>
+              <w:t xml:space="preserve">. This </w:t>
+            </w:r>
+            <w:r>
+              <w:t>uses Azure’s custom vision resource, where the image dataset is uploaded onto the custom vision website to b</w:t>
+            </w:r>
+            <w:r>
+              <w:t>e</w:t>
+            </w:r>
+            <w:r>
+              <w:t xml:space="preserve"> trained using a pre-</w:t>
+            </w:r>
+            <w:r>
+              <w:t>built model.</w:t>
+            </w:r>
+            <w:r>
+              <w:t xml:space="preserve"> As the image dataset uploaded </w:t>
+            </w:r>
+            <w:r>
+              <w:t xml:space="preserve">only </w:t>
+            </w:r>
+            <w:r>
+              <w:t xml:space="preserve">consists of </w:t>
+            </w:r>
+            <w:r>
+              <w:t>European Wonders, the domain</w:t>
+            </w:r>
+            <w:r>
+              <w:t xml:space="preserve"> can be set as ‘landmarks’</w:t>
+            </w:r>
+            <w:r>
+              <w:t xml:space="preserve"> to improve performance of the model.</w:t>
+            </w:r>
+            <w:r>
+              <w:t xml:space="preserve"> Training the dataset with the default model</w:t>
+            </w:r>
+            <w:r>
+              <w:t xml:space="preserve"> on the first iteration that was run the performance results can be seen below.</w:t>
+            </w:r>
+          </w:p>
+          <w:p/>
+          <w:p>
+            <w:r>
+              <w:t>This performance is perfect getting 100% across all categories, meaning the model would be very likely to classify images correctly.</w:t>
+            </w:r>
+            <w:r>
+              <w:t xml:space="preserve"> The user can access the cloud-based image classification result through typing the command ‘what is this European Wonder’</w:t>
+            </w:r>
+            <w:r>
+              <w:t>, selecting an image, and entering ‘identify’ to the prompt asking whether the user wants to analyse or identify the image.</w:t>
+            </w:r>
+            <w:r>
+              <w:t xml:space="preserve"> This will output the result given by Azure’s model alongside the task C CNN model</w:t>
+            </w:r>
+            <w:r>
+              <w:t>s</w:t>
+            </w:r>
+            <w:r>
+              <w:t xml:space="preserve"> result, which should </w:t>
+            </w:r>
+            <w:r>
+              <w:t xml:space="preserve">be the </w:t>
+            </w:r>
+            <w:r>
+              <w:t>same</w:t>
+            </w:r>
+            <w:r>
+              <w:t xml:space="preserve"> if both </w:t>
+            </w:r>
+            <w:r>
+              <w:t>models work as intended.</w:t>
+            </w:r>
+          </w:p>
+          <w:p/>
+          <w:p>
+            <w:r>
+              <w:t xml:space="preserve">Alongside the custom vision resource implementation, Azure’s computer vision resource was also utilised as a side-feature to analyse images. When the user is prompted asking whether they want to analyse or identify an image, if ‘analyse’ is entered, Azure attempts to describe the contents of the image. This could consist of detecting specific objects </w:t>
+            </w:r>
+            <w:r>
+              <w:t>and/or</w:t>
+            </w:r>
+            <w:r>
+              <w:t xml:space="preserve"> generating text-based summaries.</w:t>
+            </w:r>
+            <w:r>
+              <w:t xml:space="preserve"> The computer vision resource </w:t>
+            </w:r>
+            <w:r>
+              <w:t>can</w:t>
+            </w:r>
+            <w:r>
+              <w:t xml:space="preserve"> do this through utilising pre-trained machine learning models that are able to extract information and analyse them.</w:t>
+            </w:r>
+          </w:p>
+          <w:p/>
+          <w:p>
+            <w:r>
+              <w:t xml:space="preserve">For this task, facial recognition was also implemented as an extra functionality. This was done using </w:t>
+            </w:r>
+            <w:r>
+              <w:t xml:space="preserve">a cloud-based </w:t>
+            </w:r>
+            <w:r>
+              <w:t>facial cognitive service that utilises computer vision solutions.</w:t>
+            </w:r>
+            <w:r>
+              <w:t xml:space="preserve"> </w:t>
+            </w:r>
+            <w:r>
+              <w:t>Facial recognition works through the Azure service analysing photos of faces given to it</w:t>
+            </w:r>
+            <w:r>
+              <w:t xml:space="preserve">. </w:t>
+            </w:r>
+            <w:r>
+              <w:t>All</w:t>
+            </w:r>
+            <w:r>
+              <w:t xml:space="preserve"> facial </w:t>
+            </w:r>
+            <w:r>
+              <w:t>feature</w:t>
+            </w:r>
+            <w:r>
+              <w:t>s</w:t>
+            </w:r>
+            <w:r>
+              <w:t xml:space="preserve"> of each face </w:t>
+            </w:r>
+            <w:r>
+              <w:t>are</w:t>
+            </w:r>
+            <w:r>
+              <w:t xml:space="preserve"> then stored onto Azure and given a key.</w:t>
+            </w:r>
+            <w:r>
+              <w:t xml:space="preserve"> </w:t>
+            </w:r>
+            <w:r>
+              <w:t xml:space="preserve">This key can then be matched with a future key that is generated when testing an image that contains a face within it, and if there is a match then the specific face </w:t>
+            </w:r>
+            <w:r>
+              <w:t>has been detected and can be output.</w:t>
+            </w:r>
+            <w:r>
+              <w:t xml:space="preserve"> This facial recognition feature can be triggered through the command ‘who is this European leader’ or similar.</w:t>
+            </w:r>
+            <w:r>
+              <w:t xml:space="preserve"> This allows </w:t>
+            </w:r>
+            <w:r>
+              <w:t>the user to select an image of their choosing. Error checking has been implemented for</w:t>
+            </w:r>
+            <w:r>
+              <w:t xml:space="preserve"> if</w:t>
+            </w:r>
+            <w:r>
+              <w:t xml:space="preserve"> no faces</w:t>
+            </w:r>
+            <w:r>
+              <w:t xml:space="preserve"> are</w:t>
+            </w:r>
+            <w:r>
+              <w:t xml:space="preserve"> recognised, and </w:t>
+            </w:r>
+            <w:r>
+              <w:t xml:space="preserve">if </w:t>
+            </w:r>
+            <w:r>
+              <w:t>there are no</w:t>
+            </w:r>
+            <w:r>
+              <w:t>ne of the</w:t>
+            </w:r>
+            <w:r>
+              <w:t xml:space="preserve"> European leader</w:t>
+            </w:r>
+            <w:r>
+              <w:t xml:space="preserve"> faces</w:t>
+            </w:r>
+            <w:r>
+              <w:t xml:space="preserve"> recognised</w:t>
+            </w:r>
+            <w:r>
+              <w:t>.</w:t>
+            </w:r>
+            <w:r>
+              <w:t xml:space="preserve"> However, if there is one of the four European leader (UK, France, Italy, Greece) faces spotted within an image</w:t>
+            </w:r>
+            <w:r>
+              <w:t>,</w:t>
+            </w:r>
+            <w:r>
+              <w:t xml:space="preserve"> the chatbot outputs every leader spotted within the photo.</w:t>
+            </w:r>
+          </w:p>
           <w:p/>
           <w:p>
             <w:r>
@@ -2961,6 +3468,7 @@
                 <w:b/>
                 <w:bCs/>
               </w:rPr>
+              <w:lastRenderedPageBreak/>
               <w:t>EuropeanCountr</w:t>
             </w:r>
             <w:r>
@@ -3175,7 +3683,15 @@
               <w:ind w:left="0" w:firstLine="360"/>
             </w:pPr>
             <w:r>
-              <w:t xml:space="preserve">Import pandas: </w:t>
+              <w:t xml:space="preserve">Import </w:t>
+            </w:r>
+            <w:proofErr w:type="gramStart"/>
+            <w:r>
+              <w:t>pandas:</w:t>
+            </w:r>
+            <w:proofErr w:type="gramEnd"/>
+            <w:r>
+              <w:t xml:space="preserve"> </w:t>
             </w:r>
             <w:r>
               <w:t>allows a data frame to be created from kb.csv.</w:t>
@@ -3262,12 +3778,17 @@
               <w:t xml:space="preserve">The </w:t>
             </w:r>
             <w:proofErr w:type="spellStart"/>
+            <w:proofErr w:type="gramStart"/>
             <w:r>
               <w:t>kbFormatting</w:t>
             </w:r>
             <w:proofErr w:type="spellEnd"/>
             <w:r>
-              <w:t>(object, subject) function</w:t>
+              <w:t>(</w:t>
+            </w:r>
+            <w:proofErr w:type="gramEnd"/>
+            <w:r>
+              <w:t>object, subject) function</w:t>
             </w:r>
             <w:r>
               <w:t xml:space="preserve"> is used to format the kb inputs so that it does not cause errors within the knowledgebase.</w:t>
@@ -3404,76 +3925,76 @@
           </w:p>
           <w:p>
             <w:r>
+              <w:t xml:space="preserve">50: </w:t>
+            </w:r>
+            <w:r>
+              <w:t xml:space="preserve">allows user to store </w:t>
+            </w:r>
+            <w:r>
+              <w:t>value within memory, if it does not contradict with anything within the knowledgebase</w:t>
+            </w:r>
+          </w:p>
+          <w:p>
+            <w:r>
+              <w:t xml:space="preserve">51: </w:t>
+            </w:r>
+            <w:r>
+              <w:t>checks the validity of a statement</w:t>
+            </w:r>
+            <w:r>
+              <w:t xml:space="preserve">, if the statement is true then chatbot will output correct. Else </w:t>
+            </w:r>
+            <w:r>
+              <w:t>if the statement is disproved</w:t>
+            </w:r>
+            <w:r>
+              <w:t>,</w:t>
+            </w:r>
+            <w:r>
+              <w:t xml:space="preserve"> through contradiction checking of the </w:t>
+            </w:r>
+            <w:r>
+              <w:t>knowledgebase,</w:t>
+            </w:r>
+            <w:r>
+              <w:t xml:space="preserve"> then </w:t>
+            </w:r>
+            <w:r>
+              <w:t xml:space="preserve">the user is informed </w:t>
+            </w:r>
+            <w:r>
+              <w:t xml:space="preserve">that </w:t>
+            </w:r>
+            <w:r>
+              <w:t xml:space="preserve">the statement is false. However, if the knowledgebase cannot find it is a </w:t>
+            </w:r>
+            <w:r>
+              <w:t>contradiction,</w:t>
+            </w:r>
+            <w:r>
+              <w:t xml:space="preserve"> then the user is informed </w:t>
+            </w:r>
+            <w:r>
+              <w:t xml:space="preserve">it isn’t sure if it is </w:t>
+            </w:r>
+            <w:r>
+              <w:t>true or false.</w:t>
+            </w:r>
+          </w:p>
+          <w:p>
+            <w:r>
+              <w:t xml:space="preserve">52: </w:t>
+            </w:r>
+            <w:r>
+              <w:t>this is the fuzzy inference system that allows the user to check language fluency through entering their speaking and writing skills, ranked out of 10.</w:t>
+            </w:r>
+            <w:r>
+              <w:t xml:space="preserve"> There is more information on how this system works on page 5 of this document.</w:t>
+            </w:r>
+          </w:p>
+          <w:p>
+            <w:r>
               <w:lastRenderedPageBreak/>
-              <w:t xml:space="preserve">50: </w:t>
-            </w:r>
-            <w:r>
-              <w:t xml:space="preserve">allows user to store </w:t>
-            </w:r>
-            <w:r>
-              <w:t>value within memory, if it does not contradict with anything within the knowledgebase</w:t>
-            </w:r>
-          </w:p>
-          <w:p>
-            <w:r>
-              <w:t xml:space="preserve">51: </w:t>
-            </w:r>
-            <w:r>
-              <w:t>checks the validity of a statement</w:t>
-            </w:r>
-            <w:r>
-              <w:t xml:space="preserve">, if the statement is true then chatbot will output correct. Else </w:t>
-            </w:r>
-            <w:r>
-              <w:t>if the statement is disproved</w:t>
-            </w:r>
-            <w:r>
-              <w:t>,</w:t>
-            </w:r>
-            <w:r>
-              <w:t xml:space="preserve"> through contradiction checking of the </w:t>
-            </w:r>
-            <w:r>
-              <w:t>knowledgebase,</w:t>
-            </w:r>
-            <w:r>
-              <w:t xml:space="preserve"> then </w:t>
-            </w:r>
-            <w:r>
-              <w:t xml:space="preserve">the user is informed </w:t>
-            </w:r>
-            <w:r>
-              <w:t xml:space="preserve">that </w:t>
-            </w:r>
-            <w:r>
-              <w:t xml:space="preserve">the statement is false. However, if the knowledgebase cannot find it is a </w:t>
-            </w:r>
-            <w:r>
-              <w:t>contradiction,</w:t>
-            </w:r>
-            <w:r>
-              <w:t xml:space="preserve"> then the user is informed </w:t>
-            </w:r>
-            <w:r>
-              <w:t xml:space="preserve">it isn’t sure if it is </w:t>
-            </w:r>
-            <w:r>
-              <w:t>true or false.</w:t>
-            </w:r>
-          </w:p>
-          <w:p>
-            <w:r>
-              <w:t xml:space="preserve">52: </w:t>
-            </w:r>
-            <w:r>
-              <w:t>this is the fuzzy inference system that allows the user to check language fluency through entering their speaking and writing skills, ranked out of 10.</w:t>
-            </w:r>
-            <w:r>
-              <w:t xml:space="preserve"> There is more information on how this system works on page 5 of this document.</w:t>
-            </w:r>
-          </w:p>
-          <w:p>
-            <w:r>
               <w:t xml:space="preserve">99: </w:t>
             </w:r>
             <w:r>
@@ -3778,6 +4299,35 @@
               <w:t>This file contains all the rules that are used by the fuzzy inference system.</w:t>
             </w:r>
           </w:p>
+          <w:p/>
+          <w:p>
+            <w:r>
+              <w:rPr>
+                <w:b/>
+                <w:bCs/>
+              </w:rPr>
+              <w:t>EuropeanWondersCNN.py</w:t>
+            </w:r>
+          </w:p>
+          <w:p/>
+          <w:p/>
+          <w:p>
+            <w:pPr>
+              <w:rPr>
+                <w:b/>
+                <w:bCs/>
+              </w:rPr>
+            </w:pPr>
+            <w:r>
+              <w:rPr>
+                <w:b/>
+                <w:bCs/>
+              </w:rPr>
+              <w:t>EuropeanWondersModel.h5</w:t>
+            </w:r>
+          </w:p>
+          <w:p/>
+          <w:p/>
           <w:p/>
           <w:p/>
         </w:tc>
@@ -3869,7 +4419,7 @@
                           <pic:cNvPicPr/>
                         </pic:nvPicPr>
                         <pic:blipFill rotWithShape="1">
-                          <a:blip r:embed="rId17">
+                          <a:blip r:embed="rId19">
                             <a:extLst>
                               <a:ext uri="{28A0092B-C50C-407E-A947-70E740481C1C}">
                                 <a14:useLocalDpi xmlns:a14="http://schemas.microsoft.com/office/drawing/2010/main" val="0"/>
@@ -3969,7 +4519,7 @@
                           <pic:cNvPicPr/>
                         </pic:nvPicPr>
                         <pic:blipFill>
-                          <a:blip r:embed="rId18">
+                          <a:blip r:embed="rId20">
                             <a:extLst>
                               <a:ext uri="{28A0092B-C50C-407E-A947-70E740481C1C}">
                                 <a14:useLocalDpi xmlns:a14="http://schemas.microsoft.com/office/drawing/2010/main" val="0"/>
@@ -4025,7 +4575,7 @@
                           <pic:cNvPicPr/>
                         </pic:nvPicPr>
                         <pic:blipFill>
-                          <a:blip r:embed="rId19">
+                          <a:blip r:embed="rId21">
                             <a:extLst>
                               <a:ext uri="{28A0092B-C50C-407E-A947-70E740481C1C}">
                                 <a14:useLocalDpi xmlns:a14="http://schemas.microsoft.com/office/drawing/2010/main" val="0"/>
@@ -4094,7 +4644,7 @@
                           <pic:cNvPicPr/>
                         </pic:nvPicPr>
                         <pic:blipFill>
-                          <a:blip r:embed="rId20">
+                          <a:blip r:embed="rId22">
                             <a:extLst>
                               <a:ext uri="{28A0092B-C50C-407E-A947-70E740481C1C}">
                                 <a14:useLocalDpi xmlns:a14="http://schemas.microsoft.com/office/drawing/2010/main" val="0"/>
@@ -4159,7 +4709,7 @@
                           <pic:cNvPicPr/>
                         </pic:nvPicPr>
                         <pic:blipFill>
-                          <a:blip r:embed="rId21">
+                          <a:blip r:embed="rId23">
                             <a:extLst>
                               <a:ext uri="{28A0092B-C50C-407E-A947-70E740481C1C}">
                                 <a14:useLocalDpi xmlns:a14="http://schemas.microsoft.com/office/drawing/2010/main" val="0"/>
@@ -4239,7 +4789,7 @@
                           <pic:cNvPicPr/>
                         </pic:nvPicPr>
                         <pic:blipFill rotWithShape="1">
-                          <a:blip r:embed="rId22">
+                          <a:blip r:embed="rId24">
                             <a:extLst>
                               <a:ext uri="{28A0092B-C50C-407E-A947-70E740481C1C}">
                                 <a14:useLocalDpi xmlns:a14="http://schemas.microsoft.com/office/drawing/2010/main" val="0"/>
@@ -4313,7 +4863,7 @@
                           <pic:cNvPicPr/>
                         </pic:nvPicPr>
                         <pic:blipFill>
-                          <a:blip r:embed="rId23">
+                          <a:blip r:embed="rId25">
                             <a:extLst>
                               <a:ext uri="{28A0092B-C50C-407E-A947-70E740481C1C}">
                                 <a14:useLocalDpi xmlns:a14="http://schemas.microsoft.com/office/drawing/2010/main" val="0"/>
@@ -4376,7 +4926,7 @@
                           <pic:cNvPicPr/>
                         </pic:nvPicPr>
                         <pic:blipFill>
-                          <a:blip r:embed="rId24">
+                          <a:blip r:embed="rId26">
                             <a:extLst>
                               <a:ext uri="{28A0092B-C50C-407E-A947-70E740481C1C}">
                                 <a14:useLocalDpi xmlns:a14="http://schemas.microsoft.com/office/drawing/2010/main" val="0"/>
@@ -4737,7 +5287,7 @@
                           <pic:cNvPicPr/>
                         </pic:nvPicPr>
                         <pic:blipFill>
-                          <a:blip r:embed="rId25">
+                          <a:blip r:embed="rId27">
                             <a:extLst>
                               <a:ext uri="{28A0092B-C50C-407E-A947-70E740481C1C}">
                                 <a14:useLocalDpi xmlns:a14="http://schemas.microsoft.com/office/drawing/2010/main" val="0"/>
@@ -4800,7 +5350,7 @@
                           <pic:cNvPicPr/>
                         </pic:nvPicPr>
                         <pic:blipFill rotWithShape="1">
-                          <a:blip r:embed="rId26">
+                          <a:blip r:embed="rId28">
                             <a:extLst>
                               <a:ext uri="{28A0092B-C50C-407E-A947-70E740481C1C}">
                                 <a14:useLocalDpi xmlns:a14="http://schemas.microsoft.com/office/drawing/2010/main" val="0"/>
@@ -4861,7 +5411,7 @@
                           <pic:cNvPicPr/>
                         </pic:nvPicPr>
                         <pic:blipFill>
-                          <a:blip r:embed="rId27">
+                          <a:blip r:embed="rId29">
                             <a:extLst>
                               <a:ext uri="{28A0092B-C50C-407E-A947-70E740481C1C}">
                                 <a14:useLocalDpi xmlns:a14="http://schemas.microsoft.com/office/drawing/2010/main" val="0"/>
@@ -4962,7 +5512,7 @@
                           <pic:cNvPicPr/>
                         </pic:nvPicPr>
                         <pic:blipFill>
-                          <a:blip r:embed="rId28">
+                          <a:blip r:embed="rId30">
                             <a:extLst>
                               <a:ext uri="{28A0092B-C50C-407E-A947-70E740481C1C}">
                                 <a14:useLocalDpi xmlns:a14="http://schemas.microsoft.com/office/drawing/2010/main" val="0"/>
@@ -5036,7 +5586,7 @@
                           <pic:cNvPicPr/>
                         </pic:nvPicPr>
                         <pic:blipFill>
-                          <a:blip r:embed="rId29">
+                          <a:blip r:embed="rId31">
                             <a:extLst>
                               <a:ext uri="{28A0092B-C50C-407E-A947-70E740481C1C}">
                                 <a14:useLocalDpi xmlns:a14="http://schemas.microsoft.com/office/drawing/2010/main" val="0"/>
@@ -5106,7 +5656,7 @@
                           <pic:cNvPicPr/>
                         </pic:nvPicPr>
                         <pic:blipFill>
-                          <a:blip r:embed="rId30">
+                          <a:blip r:embed="rId32">
                             <a:extLst>
                               <a:ext uri="{28A0092B-C50C-407E-A947-70E740481C1C}">
                                 <a14:useLocalDpi xmlns:a14="http://schemas.microsoft.com/office/drawing/2010/main" val="0"/>
@@ -5206,75 +5756,7 @@
           <w:p/>
           <w:p/>
           <w:p/>
-          <w:p>
-            <w:r>
-              <w:rPr>
-                <w:noProof/>
-              </w:rPr>
-              <w:drawing>
-                <wp:anchor distT="0" distB="0" distL="114300" distR="114300" simplePos="0" relativeHeight="251683840" behindDoc="0" locked="0" layoutInCell="1" allowOverlap="1" wp14:anchorId="73046D6B" wp14:editId="76566DC6">
-                  <wp:simplePos x="0" y="0"/>
-                  <wp:positionH relativeFrom="column">
-                    <wp:posOffset>-27586</wp:posOffset>
-                  </wp:positionH>
-                  <wp:positionV relativeFrom="paragraph">
-                    <wp:posOffset>266907</wp:posOffset>
-                  </wp:positionV>
-                  <wp:extent cx="5368925" cy="5427980"/>
-                  <wp:effectExtent l="0" t="0" r="3175" b="1270"/>
-                  <wp:wrapSquare wrapText="bothSides"/>
-                  <wp:docPr id="11" name="Picture 11"/>
-                  <wp:cNvGraphicFramePr>
-                    <a:graphicFrameLocks xmlns:a="http://schemas.openxmlformats.org/drawingml/2006/main" noChangeAspect="1"/>
-                  </wp:cNvGraphicFramePr>
-                  <a:graphic xmlns:a="http://schemas.openxmlformats.org/drawingml/2006/main">
-                    <a:graphicData uri="http://schemas.openxmlformats.org/drawingml/2006/picture">
-                      <pic:pic xmlns:pic="http://schemas.openxmlformats.org/drawingml/2006/picture">
-                        <pic:nvPicPr>
-                          <pic:cNvPr id="0" name="Picture 1"/>
-                          <pic:cNvPicPr>
-                            <a:picLocks noChangeAspect="1" noChangeArrowheads="1"/>
-                          </pic:cNvPicPr>
-                        </pic:nvPicPr>
-                        <pic:blipFill>
-                          <a:blip r:embed="rId31">
-                            <a:extLst>
-                              <a:ext uri="{28A0092B-C50C-407E-A947-70E740481C1C}">
-                                <a14:useLocalDpi xmlns:a14="http://schemas.microsoft.com/office/drawing/2010/main" val="0"/>
-                              </a:ext>
-                            </a:extLst>
-                          </a:blip>
-                          <a:srcRect/>
-                          <a:stretch>
-                            <a:fillRect/>
-                          </a:stretch>
-                        </pic:blipFill>
-                        <pic:spPr bwMode="auto">
-                          <a:xfrm>
-                            <a:off x="0" y="0"/>
-                            <a:ext cx="5368925" cy="5427980"/>
-                          </a:xfrm>
-                          <a:prstGeom prst="rect">
-                            <a:avLst/>
-                          </a:prstGeom>
-                          <a:noFill/>
-                          <a:ln>
-                            <a:noFill/>
-                          </a:ln>
-                        </pic:spPr>
-                      </pic:pic>
-                    </a:graphicData>
-                  </a:graphic>
-                  <wp14:sizeRelH relativeFrom="margin">
-                    <wp14:pctWidth>0</wp14:pctWidth>
-                  </wp14:sizeRelH>
-                  <wp14:sizeRelV relativeFrom="margin">
-                    <wp14:pctHeight>0</wp14:pctHeight>
-                  </wp14:sizeRelV>
-                </wp:anchor>
-              </w:drawing>
-            </w:r>
-          </w:p>
+          <w:p/>
           <w:p/>
           <w:p>
             <w:r>
@@ -5305,7 +5787,7 @@
                           <pic:cNvPicPr/>
                         </pic:nvPicPr>
                         <pic:blipFill>
-                          <a:blip r:embed="rId32">
+                          <a:blip r:embed="rId33">
                             <a:extLst>
                               <a:ext uri="{28A0092B-C50C-407E-A947-70E740481C1C}">
                                 <a14:useLocalDpi xmlns:a14="http://schemas.microsoft.com/office/drawing/2010/main" val="0"/>
@@ -5349,7 +5831,7 @@
     </w:tbl>
     <w:p/>
     <w:sectPr>
-      <w:footerReference w:type="default" r:id="rId33"/>
+      <w:footerReference w:type="default" r:id="rId34"/>
       <w:pgSz w:w="11906" w:h="16838"/>
       <w:pgMar w:top="1440" w:right="1440" w:bottom="1440" w:left="1440" w:header="708" w:footer="708" w:gutter="0"/>
       <w:cols w:space="708"/>

</xml_diff>

<commit_message>
Added some to code explanation, and reformated imports and added version numbers
</commit_message>
<xml_diff>
--- a/AI_documentation_ElroyD'Souza.docx
+++ b/AI_documentation_ElroyD'Souza.docx
@@ -122,20 +122,7 @@
           </w:tcPr>
           <w:p>
             <w:r>
-              <w:t>Tasks implemented in this submission (</w:t>
-            </w:r>
-            <w:proofErr w:type="spellStart"/>
-            <w:proofErr w:type="gramStart"/>
-            <w:r>
-              <w:t>a,b</w:t>
-            </w:r>
-            <w:proofErr w:type="gramEnd"/>
-            <w:r>
-              <w:t>,c,or</w:t>
-            </w:r>
-            <w:proofErr w:type="spellEnd"/>
-            <w:r>
-              <w:t xml:space="preserve"> d)</w:t>
+              <w:t>Tasks implemented in this submission (a,b,c,or d)</w:t>
             </w:r>
           </w:p>
         </w:tc>
@@ -185,15 +172,7 @@
               <w:t xml:space="preserve"> model</w:t>
             </w:r>
             <w:r>
-              <w:t xml:space="preserve">, </w:t>
-            </w:r>
-            <w:proofErr w:type="spellStart"/>
-            <w:r>
-              <w:t>tf-idf</w:t>
-            </w:r>
-            <w:proofErr w:type="spellEnd"/>
-            <w:r>
-              <w:t>, and cosine similarity.</w:t>
+              <w:t>, tf-idf, and cosine similarity.</w:t>
             </w:r>
           </w:p>
           <w:p>
@@ -363,50 +342,31 @@
             </w:r>
           </w:p>
           <w:p>
-            <w:proofErr w:type="spellStart"/>
+            <w:r>
+              <w:t>test_data folder containing image classification test images</w:t>
+            </w:r>
+          </w:p>
+          <w:p>
             <w:r>
               <w:t>test_data</w:t>
             </w:r>
-            <w:proofErr w:type="spellEnd"/>
-            <w:r>
-              <w:t xml:space="preserve"> folder containing image classification test images</w:t>
-            </w:r>
-          </w:p>
-          <w:p>
-            <w:proofErr w:type="spellStart"/>
-            <w:r>
-              <w:t>test_data</w:t>
-            </w:r>
-            <w:proofErr w:type="spellEnd"/>
             <w:r>
               <w:t>/</w:t>
             </w:r>
-            <w:proofErr w:type="spellStart"/>
-            <w:r>
-              <w:t>mo_test_data</w:t>
-            </w:r>
-            <w:proofErr w:type="spellEnd"/>
-            <w:r>
-              <w:t xml:space="preserve"> folder containing multi-object test images</w:t>
-            </w:r>
-          </w:p>
-          <w:p>
-            <w:proofErr w:type="spellStart"/>
+            <w:r>
+              <w:t>mo_test_data folder containing multi-object test images</w:t>
+            </w:r>
+          </w:p>
+          <w:p>
             <w:r>
               <w:t>test_dat</w:t>
             </w:r>
             <w:r>
-              <w:t>a</w:t>
-            </w:r>
-            <w:proofErr w:type="spellEnd"/>
-            <w:r>
-              <w:t>/</w:t>
-            </w:r>
-            <w:proofErr w:type="spellStart"/>
+              <w:t>a/</w:t>
+            </w:r>
             <w:r>
               <w:t>face_test_data</w:t>
             </w:r>
-            <w:proofErr w:type="spellEnd"/>
             <w:r>
               <w:t xml:space="preserve"> folder containing</w:t>
             </w:r>
@@ -492,13 +452,8 @@
               </w:sdtContent>
             </w:sdt>
             <w:r>
-              <w:t xml:space="preserve"> I will submit this file separately (without compression) into </w:t>
-            </w:r>
-            <w:proofErr w:type="spellStart"/>
-            <w:r>
-              <w:t>DropBox</w:t>
-            </w:r>
-            <w:proofErr w:type="spellEnd"/>
+              <w:t xml:space="preserve"> I will submit this file separately (without compression) into DropBox</w:t>
+            </w:r>
           </w:p>
           <w:p>
             <w:sdt>
@@ -521,13 +476,8 @@
               </w:sdtContent>
             </w:sdt>
             <w:r>
-              <w:t xml:space="preserve"> All other files are zipped and will be submitted into </w:t>
-            </w:r>
-            <w:proofErr w:type="spellStart"/>
-            <w:r>
-              <w:t>DropBox</w:t>
-            </w:r>
-            <w:proofErr w:type="spellEnd"/>
+              <w:t xml:space="preserve"> All other files are zipped and will be submitted into DropBox</w:t>
+            </w:r>
           </w:p>
           <w:p>
             <w:sdt>
@@ -845,15 +795,7 @@
               <w:t>using</w:t>
             </w:r>
             <w:r>
-              <w:t xml:space="preserve"> the &lt;</w:t>
-            </w:r>
-            <w:proofErr w:type="spellStart"/>
-            <w:r>
-              <w:t>srai</w:t>
-            </w:r>
-            <w:proofErr w:type="spellEnd"/>
-            <w:r>
-              <w:t xml:space="preserve">&gt; tag in AIML) </w:t>
+              <w:t xml:space="preserve"> the &lt;srai&gt; tag in AIML) </w:t>
             </w:r>
             <w:r>
               <w:t>which will be searched within the AIML file and output a response, utilising an API if necessary.</w:t>
@@ -2276,29 +2218,16 @@
               <w:t xml:space="preserve"> it is converted into a matrix of TF-IDF features</w:t>
             </w:r>
             <w:r>
-              <w:t xml:space="preserve"> through the ‘</w:t>
-            </w:r>
-            <w:proofErr w:type="spellStart"/>
-            <w:r>
-              <w:t>Tfidf</w:t>
+              <w:t xml:space="preserve"> through the ‘Tfidf</w:t>
             </w:r>
             <w:r>
               <w:t>Vectorizer</w:t>
             </w:r>
-            <w:proofErr w:type="spellEnd"/>
             <w:r>
               <w:t>’ function</w:t>
             </w:r>
             <w:r>
-              <w:t xml:space="preserve"> imported by the </w:t>
-            </w:r>
-            <w:proofErr w:type="spellStart"/>
-            <w:r>
-              <w:t>sklearn</w:t>
-            </w:r>
-            <w:proofErr w:type="spellEnd"/>
-            <w:r>
-              <w:t xml:space="preserve"> library</w:t>
+              <w:t xml:space="preserve"> imported by the sklearn library</w:t>
             </w:r>
             <w:r>
               <w:t>.</w:t>
@@ -2307,48 +2236,16 @@
               <w:t xml:space="preserve"> This function</w:t>
             </w:r>
             <w:r>
-              <w:t xml:space="preserve"> combines the features from ‘</w:t>
-            </w:r>
-            <w:proofErr w:type="spellStart"/>
-            <w:r>
-              <w:t>CountVectorizer</w:t>
-            </w:r>
-            <w:proofErr w:type="spellEnd"/>
-            <w:r>
-              <w:t>’</w:t>
-            </w:r>
-            <w:r>
-              <w:t xml:space="preserve"> and ‘</w:t>
-            </w:r>
-            <w:proofErr w:type="spellStart"/>
-            <w:r>
-              <w:t>TfidfTransformer</w:t>
-            </w:r>
-            <w:proofErr w:type="spellEnd"/>
-            <w:r>
-              <w:t>’</w:t>
-            </w:r>
-            <w:r>
-              <w:t>. ‘</w:t>
-            </w:r>
-            <w:proofErr w:type="spellStart"/>
-            <w:r>
-              <w:t>CountVectorizer</w:t>
-            </w:r>
-            <w:proofErr w:type="spellEnd"/>
-            <w:r>
-              <w:t xml:space="preserve">’ </w:t>
-            </w:r>
-            <w:r>
-              <w:t>implements occurrence counting, which creates a bag-of-words model of each sentence, whilst ‘</w:t>
-            </w:r>
-            <w:proofErr w:type="spellStart"/>
-            <w:r>
-              <w:t>TfidfTransformer</w:t>
-            </w:r>
-            <w:proofErr w:type="spellEnd"/>
-            <w:r>
-              <w:t>’ implements weighting to each</w:t>
+              <w:t xml:space="preserve"> combines the features from ‘CountVectorizer’</w:t>
+            </w:r>
+            <w:r>
+              <w:t xml:space="preserve"> and ‘TfidfTransformer’</w:t>
+            </w:r>
+            <w:r>
+              <w:t xml:space="preserve">. ‘CountVectorizer’ </w:t>
+            </w:r>
+            <w:r>
+              <w:t>implements occurrence counting, which creates a bag-of-words model of each sentence, whilst ‘TfidfTransformer’ implements weighting to each</w:t>
             </w:r>
             <w:r>
               <w:t xml:space="preserve"> bag-of-words model</w:t>
@@ -2366,15 +2263,7 @@
               <w:t xml:space="preserve">. </w:t>
             </w:r>
             <w:r>
-              <w:t>The ‘</w:t>
-            </w:r>
-            <w:proofErr w:type="spellStart"/>
-            <w:r>
-              <w:t>TfidfVectorizer</w:t>
-            </w:r>
-            <w:proofErr w:type="spellEnd"/>
-            <w:r>
-              <w:t xml:space="preserve">’ </w:t>
+              <w:t xml:space="preserve">The ‘TfidfVectorizer’ </w:t>
             </w:r>
             <w:r>
               <w:t>is</w:t>
@@ -2398,39 +2287,13 @@
               <w:t>,</w:t>
             </w:r>
             <w:r>
-              <w:t xml:space="preserve"> with the ‘</w:t>
-            </w:r>
-            <w:proofErr w:type="spellStart"/>
-            <w:r>
-              <w:t>stop_words</w:t>
-            </w:r>
-            <w:proofErr w:type="spellEnd"/>
-            <w:proofErr w:type="gramStart"/>
-            <w:r>
-              <w:t>=”</w:t>
-            </w:r>
-            <w:proofErr w:type="spellStart"/>
-            <w:r>
-              <w:t>english</w:t>
-            </w:r>
-            <w:proofErr w:type="spellEnd"/>
-            <w:proofErr w:type="gramEnd"/>
-            <w:r>
-              <w:t xml:space="preserve">”’ </w:t>
+              <w:t xml:space="preserve"> with the ‘stop_words=”english”’ </w:t>
             </w:r>
             <w:r>
               <w:t>parameter being passed through to get rid of non-essential words such as ‘is’ and ‘the’.</w:t>
             </w:r>
             <w:r>
-              <w:t xml:space="preserve"> Cosine similarity is then implemented through the function ‘</w:t>
-            </w:r>
-            <w:proofErr w:type="spellStart"/>
-            <w:r>
-              <w:t>cosine_similarity</w:t>
-            </w:r>
-            <w:proofErr w:type="spellEnd"/>
-            <w:r>
-              <w:t xml:space="preserve">’ on the </w:t>
+              <w:t xml:space="preserve"> Cosine similarity is then implemented through the function ‘cosine_similarity’ on the </w:t>
             </w:r>
             <w:r>
               <w:t>TF-IDF matrices of stored questions and the TF-IDF matrix of the user input</w:t>
@@ -2562,15 +2425,7 @@
               <w:t>e.g.,</w:t>
             </w:r>
             <w:r>
-              <w:t xml:space="preserve"> ‘Region (</w:t>
-            </w:r>
-            <w:proofErr w:type="spellStart"/>
-            <w:r>
-              <w:t>NorthEurope</w:t>
-            </w:r>
-            <w:proofErr w:type="spellEnd"/>
-            <w:r>
-              <w:t>)’ or ‘Capital (Paris)’.</w:t>
+              <w:t xml:space="preserve"> ‘Region (NorthEurope)’ or ‘Capital (Paris)’.</w:t>
             </w:r>
             <w:r>
               <w:t xml:space="preserve"> </w:t>
@@ -2579,21 +2434,13 @@
               <w:t>Contradictions are checked</w:t>
             </w:r>
             <w:r>
-              <w:t xml:space="preserve"> using the function ‘</w:t>
-            </w:r>
-            <w:proofErr w:type="spellStart"/>
-            <w:r>
-              <w:t>Reso</w:t>
+              <w:t xml:space="preserve"> using the function ‘Reso</w:t>
             </w:r>
             <w:r>
               <w:t>lu</w:t>
             </w:r>
             <w:r>
-              <w:t>tionProver</w:t>
-            </w:r>
-            <w:proofErr w:type="spellEnd"/>
-            <w:r>
-              <w:t>’ imported from</w:t>
+              <w:t>tionProver’ imported from</w:t>
             </w:r>
             <w:r>
               <w:t xml:space="preserve"> the</w:t>
@@ -2614,15 +2461,7 @@
               <w:t xml:space="preserve"> is</w:t>
             </w:r>
             <w:r>
-              <w:t xml:space="preserve"> set to a new variable which is then put through the ‘</w:t>
-            </w:r>
-            <w:proofErr w:type="spellStart"/>
-            <w:r>
-              <w:t>ResolutionProver</w:t>
-            </w:r>
-            <w:proofErr w:type="spellEnd"/>
-            <w:r>
-              <w:t xml:space="preserve">’ to check if </w:t>
+              <w:t xml:space="preserve"> set to a new variable which is then put through the ‘ResolutionProver’ to check if </w:t>
             </w:r>
             <w:r>
               <w:t xml:space="preserve">the statement contradicts with any rules, and if </w:t>
@@ -2686,15 +2525,7 @@
               <w:t>sets</w:t>
             </w:r>
             <w:r>
-              <w:t xml:space="preserve"> utilise the </w:t>
-            </w:r>
-            <w:proofErr w:type="spellStart"/>
-            <w:r>
-              <w:t>simpful</w:t>
-            </w:r>
-            <w:proofErr w:type="spellEnd"/>
-            <w:r>
-              <w:t xml:space="preserve"> library to create</w:t>
+              <w:t xml:space="preserve"> utilise the simpful library to create</w:t>
             </w:r>
             <w:r>
               <w:t xml:space="preserve"> boundaries to split up the variables into low, average, and high. </w:t>
@@ -3528,15 +3359,7 @@
               </w:numPr>
             </w:pPr>
             <w:r>
-              <w:t xml:space="preserve">Import </w:t>
-            </w:r>
-            <w:proofErr w:type="spellStart"/>
-            <w:r>
-              <w:t>json</w:t>
-            </w:r>
-            <w:proofErr w:type="spellEnd"/>
-            <w:r>
-              <w:t>:  standard library used to handle JSON data</w:t>
+              <w:t>Import json:  standard library used to handle JSON data</w:t>
             </w:r>
             <w:r>
               <w:t>.</w:t>
@@ -3552,6 +3375,33 @@
             </w:pPr>
             <w:r>
               <w:t>Import CSV: standard library used to read CSV file</w:t>
+            </w:r>
+            <w:r>
+              <w:t>.</w:t>
+            </w:r>
+          </w:p>
+          <w:p>
+            <w:pPr>
+              <w:pStyle w:val="ListParagraph"/>
+              <w:numPr>
+                <w:ilvl w:val="0"/>
+                <w:numId w:val="6"/>
+              </w:numPr>
+            </w:pPr>
+            <w:r>
+              <w:t>Import os: standard library used to read files.</w:t>
+            </w:r>
+          </w:p>
+          <w:p>
+            <w:pPr>
+              <w:pStyle w:val="ListParagraph"/>
+              <w:numPr>
+                <w:ilvl w:val="0"/>
+                <w:numId w:val="6"/>
+              </w:numPr>
+            </w:pPr>
+            <w:r>
+              <w:t>Import tkinter: standard GUI library used to launch file dialog</w:t>
             </w:r>
             <w:r>
               <w:t>.</w:t>
@@ -3643,34 +3493,10 @@
               <w:ind w:left="0" w:firstLine="360"/>
             </w:pPr>
             <w:r>
-              <w:t xml:space="preserve">Import </w:t>
-            </w:r>
-            <w:proofErr w:type="spellStart"/>
-            <w:r>
-              <w:t>sklearn</w:t>
-            </w:r>
-            <w:proofErr w:type="spellEnd"/>
-            <w:r>
-              <w:t xml:space="preserve">: </w:t>
-            </w:r>
-            <w:r>
-              <w:t>provides functions ‘</w:t>
-            </w:r>
-            <w:proofErr w:type="spellStart"/>
-            <w:r>
-              <w:t>TfidfVectorizer</w:t>
-            </w:r>
-            <w:proofErr w:type="spellEnd"/>
-            <w:r>
-              <w:t>’ and ‘</w:t>
-            </w:r>
-            <w:proofErr w:type="spellStart"/>
-            <w:r>
-              <w:t>cosine_similarity</w:t>
-            </w:r>
-            <w:proofErr w:type="spellEnd"/>
-            <w:r>
-              <w:t>’.</w:t>
+              <w:t xml:space="preserve">Import sklearn: </w:t>
+            </w:r>
+            <w:r>
+              <w:t>provides functions ‘TfidfVectorizer’ and ‘cosine_similarity’.</w:t>
             </w:r>
           </w:p>
           <w:p>
@@ -3683,15 +3509,7 @@
               <w:ind w:left="0" w:firstLine="360"/>
             </w:pPr>
             <w:r>
-              <w:t xml:space="preserve">Import </w:t>
-            </w:r>
-            <w:proofErr w:type="gramStart"/>
-            <w:r>
-              <w:t>pandas:</w:t>
-            </w:r>
-            <w:proofErr w:type="gramEnd"/>
-            <w:r>
-              <w:t xml:space="preserve"> </w:t>
+              <w:t xml:space="preserve">Import pandas: </w:t>
             </w:r>
             <w:r>
               <w:t>allows a data frame to be created from kb.csv.</w:t>
@@ -3707,15 +3525,7 @@
               <w:ind w:left="0" w:firstLine="360"/>
             </w:pPr>
             <w:r>
-              <w:t xml:space="preserve">Import </w:t>
-            </w:r>
-            <w:proofErr w:type="spellStart"/>
-            <w:r>
-              <w:t>simpful</w:t>
-            </w:r>
-            <w:proofErr w:type="spellEnd"/>
-            <w:r>
-              <w:t xml:space="preserve">: </w:t>
+              <w:t xml:space="preserve">Import simpful: </w:t>
             </w:r>
             <w:r>
               <w:t xml:space="preserve">provides fuzzy logic </w:t>
@@ -3746,6 +3556,90 @@
               <w:t>.</w:t>
             </w:r>
           </w:p>
+          <w:p>
+            <w:pPr>
+              <w:pStyle w:val="ListParagraph"/>
+              <w:numPr>
+                <w:ilvl w:val="0"/>
+                <w:numId w:val="6"/>
+              </w:numPr>
+              <w:ind w:left="0" w:firstLine="360"/>
+            </w:pPr>
+            <w:r>
+              <w:t>Import tensorflow: provides local image classification support</w:t>
+            </w:r>
+            <w:r>
+              <w:t>.</w:t>
+            </w:r>
+          </w:p>
+          <w:p>
+            <w:pPr>
+              <w:pStyle w:val="ListParagraph"/>
+              <w:numPr>
+                <w:ilvl w:val="0"/>
+                <w:numId w:val="6"/>
+              </w:numPr>
+              <w:ind w:left="0" w:firstLine="360"/>
+            </w:pPr>
+            <w:r>
+              <w:t>Import tensorflow-hub: provides multi-object detection support</w:t>
+            </w:r>
+            <w:r>
+              <w:t>.</w:t>
+            </w:r>
+          </w:p>
+          <w:p>
+            <w:pPr>
+              <w:pStyle w:val="ListParagraph"/>
+              <w:numPr>
+                <w:ilvl w:val="0"/>
+                <w:numId w:val="6"/>
+              </w:numPr>
+              <w:ind w:left="0" w:firstLine="360"/>
+            </w:pPr>
+            <w:r>
+              <w:t>Import numpy: provides functions for numerical arrays.</w:t>
+            </w:r>
+          </w:p>
+          <w:p>
+            <w:pPr>
+              <w:pStyle w:val="ListParagraph"/>
+              <w:numPr>
+                <w:ilvl w:val="0"/>
+                <w:numId w:val="6"/>
+              </w:numPr>
+              <w:ind w:left="0" w:firstLine="360"/>
+            </w:pPr>
+            <w:r>
+              <w:t>Import azure computer vision: provides cloud-based image analysis support.</w:t>
+            </w:r>
+          </w:p>
+          <w:p>
+            <w:pPr>
+              <w:pStyle w:val="ListParagraph"/>
+              <w:numPr>
+                <w:ilvl w:val="0"/>
+                <w:numId w:val="6"/>
+              </w:numPr>
+              <w:ind w:left="0" w:firstLine="360"/>
+            </w:pPr>
+            <w:r>
+              <w:t>Import azure face: provides cloud-based facial recognition support.</w:t>
+            </w:r>
+          </w:p>
+          <w:p>
+            <w:pPr>
+              <w:pStyle w:val="ListParagraph"/>
+              <w:numPr>
+                <w:ilvl w:val="0"/>
+                <w:numId w:val="6"/>
+              </w:numPr>
+              <w:ind w:left="0" w:firstLine="360"/>
+            </w:pPr>
+            <w:r>
+              <w:t>Import azure custom vision: provides cloud-based image classification support.</w:t>
+            </w:r>
+          </w:p>
           <w:p/>
           <w:p>
             <w:r>
@@ -3755,15 +3649,7 @@
           <w:p/>
           <w:p>
             <w:r>
-              <w:t xml:space="preserve">The </w:t>
-            </w:r>
-            <w:proofErr w:type="spellStart"/>
-            <w:r>
-              <w:t>checkEurope</w:t>
-            </w:r>
-            <w:proofErr w:type="spellEnd"/>
-            <w:r>
-              <w:t xml:space="preserve">(country) function </w:t>
+              <w:t xml:space="preserve">The checkEurope(country) function </w:t>
             </w:r>
             <w:r>
               <w:t>checks</w:t>
@@ -3775,20 +3661,7 @@
           <w:p/>
           <w:p>
             <w:r>
-              <w:t xml:space="preserve">The </w:t>
-            </w:r>
-            <w:proofErr w:type="spellStart"/>
-            <w:proofErr w:type="gramStart"/>
-            <w:r>
-              <w:t>kbFormatting</w:t>
-            </w:r>
-            <w:proofErr w:type="spellEnd"/>
-            <w:r>
-              <w:t>(</w:t>
-            </w:r>
-            <w:proofErr w:type="gramEnd"/>
-            <w:r>
-              <w:t>object, subject) function</w:t>
+              <w:t>The kbFormatting(object, subject) function</w:t>
             </w:r>
             <w:r>
               <w:t xml:space="preserve"> is used to format the kb inputs so that it does not cause errors within the knowledgebase.</w:t>
@@ -3797,6 +3670,39 @@
           <w:p/>
           <w:p>
             <w:r>
+              <w:t>The trainFaces(groupID) function is used to</w:t>
+            </w:r>
+            <w:r>
+              <w:t xml:space="preserve"> </w:t>
+            </w:r>
+            <w:r>
+              <w:t>train faces of European leader</w:t>
+            </w:r>
+            <w:r>
+              <w:t>s, however this function has no use in the current system as this only needs to be run once.</w:t>
+            </w:r>
+            <w:r>
+              <w:t xml:space="preserve"> The addPerson and registerPhotos functions are extensions to </w:t>
+            </w:r>
+            <w:r>
+              <w:t>the trainFaces function.</w:t>
+            </w:r>
+          </w:p>
+          <w:p/>
+          <w:p>
+            <w:r>
+              <w:t xml:space="preserve">The detectorLoad(moduleHandle) function is used to load the RCNN model supplied by Google, </w:t>
+            </w:r>
+            <w:r>
+              <w:t>this can only be run</w:t>
+            </w:r>
+            <w:r>
+              <w:t xml:space="preserve"> once per run of the application.</w:t>
+            </w:r>
+          </w:p>
+          <w:p/>
+          <w:p>
+            <w:r>
               <w:t xml:space="preserve">The AIML file is </w:t>
             </w:r>
             <w:r>
@@ -3806,15 +3712,7 @@
               <w:t xml:space="preserve"> depending on the user input</w:t>
             </w:r>
             <w:r>
-              <w:t xml:space="preserve"> a certain value is stored under variable name ‘</w:t>
-            </w:r>
-            <w:proofErr w:type="spellStart"/>
-            <w:r>
-              <w:t>cmd</w:t>
-            </w:r>
-            <w:proofErr w:type="spellEnd"/>
-            <w:r>
-              <w:t>’. This allows</w:t>
+              <w:t xml:space="preserve"> a certain value is stored under variable name ‘cmd’. This allows</w:t>
             </w:r>
             <w:r>
               <w:t xml:space="preserve"> the program to jump to a certain function that will perform the functionality that is required. For example, if the user </w:t>
@@ -3838,15 +3736,7 @@
               <w:t xml:space="preserve">, the AIML file outputs 2. This </w:t>
             </w:r>
             <w:r>
-              <w:t>will trigger the if statement asking if ‘</w:t>
-            </w:r>
-            <w:proofErr w:type="spellStart"/>
-            <w:r>
-              <w:t>cmd</w:t>
-            </w:r>
-            <w:proofErr w:type="spellEnd"/>
-            <w:r>
-              <w:t>’ is equal to 2 which will in turn grab the currency of the countries name ‘France’</w:t>
+              <w:t>will trigger the if statement asking if ‘cmd’ is equal to 2 which will in turn grab the currency of the countries name ‘France’</w:t>
             </w:r>
             <w:r>
               <w:t xml:space="preserve"> using the API.</w:t>
@@ -3877,6 +3767,7 @@
           </w:p>
           <w:p>
             <w:r>
+              <w:lastRenderedPageBreak/>
               <w:t>2:</w:t>
             </w:r>
             <w:r>
@@ -3994,7 +3885,54 @@
           </w:p>
           <w:p>
             <w:r>
-              <w:lastRenderedPageBreak/>
+              <w:t xml:space="preserve">53: </w:t>
+            </w:r>
+            <w:r>
+              <w:t>the image analysis or classification of a user selected European Wonder</w:t>
+            </w:r>
+            <w:r>
+              <w:t xml:space="preserve">. Selecting ‘analyse’ will use Azure computer vision to describe the image, whilst selecting </w:t>
+            </w:r>
+            <w:r>
+              <w:t>‘identify’ will use both Azure custom vision and CNN model to classify the image.</w:t>
+            </w:r>
+          </w:p>
+          <w:p>
+            <w:r>
+              <w:t>54:  this is the facial recognition feature that uses Azure computer vision</w:t>
+            </w:r>
+            <w:r>
+              <w:t xml:space="preserve"> to detect</w:t>
+            </w:r>
+            <w:r>
+              <w:t xml:space="preserve"> and output the name of</w:t>
+            </w:r>
+            <w:r>
+              <w:t xml:space="preserve"> </w:t>
+            </w:r>
+            <w:r>
+              <w:t>the</w:t>
+            </w:r>
+            <w:r>
+              <w:t xml:space="preserve"> European leader within the</w:t>
+            </w:r>
+            <w:r>
+              <w:t xml:space="preserve"> selected</w:t>
+            </w:r>
+            <w:r>
+              <w:t xml:space="preserve"> photo</w:t>
+            </w:r>
+            <w:r>
+              <w:t>.</w:t>
+            </w:r>
+          </w:p>
+          <w:p>
+            <w:r>
+              <w:t>55: this is the multi-object detection feature that utilises a TensorFlow RCNN model created by Google to detect and output the names of objects within a selected photo.</w:t>
+            </w:r>
+          </w:p>
+          <w:p>
+            <w:r>
               <w:t xml:space="preserve">99: </w:t>
             </w:r>
             <w:r>
@@ -4068,15 +4006,7 @@
               <w:t xml:space="preserve"> </w:t>
             </w:r>
             <w:r>
-              <w:t>The ‘&lt;</w:t>
-            </w:r>
-            <w:proofErr w:type="spellStart"/>
-            <w:r>
-              <w:t>srai</w:t>
-            </w:r>
-            <w:proofErr w:type="spellEnd"/>
-            <w:r>
-              <w:t xml:space="preserve">&gt;’ tag is used to allow </w:t>
+              <w:t xml:space="preserve">The ‘&lt;srai&gt;’ tag is used to allow </w:t>
             </w:r>
             <w:r>
               <w:t xml:space="preserve">alternative ways </w:t>
@@ -4211,6 +4141,42 @@
               <w:t xml:space="preserve"> respective command code.</w:t>
             </w:r>
           </w:p>
+          <w:p>
+            <w:pPr>
+              <w:pStyle w:val="ListParagraph"/>
+              <w:numPr>
+                <w:ilvl w:val="0"/>
+                <w:numId w:val="6"/>
+              </w:numPr>
+            </w:pPr>
+            <w:r>
+              <w:t>European Wonder classification through local and cloud-based models command code.</w:t>
+            </w:r>
+          </w:p>
+          <w:p>
+            <w:pPr>
+              <w:pStyle w:val="ListParagraph"/>
+              <w:numPr>
+                <w:ilvl w:val="0"/>
+                <w:numId w:val="6"/>
+              </w:numPr>
+            </w:pPr>
+            <w:r>
+              <w:t>European leader facial detection command code.</w:t>
+            </w:r>
+          </w:p>
+          <w:p>
+            <w:pPr>
+              <w:pStyle w:val="ListParagraph"/>
+              <w:numPr>
+                <w:ilvl w:val="0"/>
+                <w:numId w:val="6"/>
+              </w:numPr>
+            </w:pPr>
+            <w:r>
+              <w:t>Multi-object command code.</w:t>
+            </w:r>
+          </w:p>
           <w:p/>
           <w:p>
             <w:r>
@@ -4230,6 +4196,7 @@
           </w:p>
           <w:p>
             <w:r>
+              <w:lastRenderedPageBreak/>
               <w:t xml:space="preserve">This file is used to store extra questions and answers for the similarity-based conversation system. These questions are </w:t>
             </w:r>
             <w:r>
@@ -4326,7 +4293,11 @@
               <w:t>EuropeanWondersModel.h5</w:t>
             </w:r>
           </w:p>
-          <w:p/>
+          <w:p>
+            <w:r>
+              <w:t>This file contains the model that can be loaded within the EuropeanCountriesChatBot.py file for local image classification of a European Wonder.</w:t>
+            </w:r>
+          </w:p>
           <w:p/>
           <w:p/>
           <w:p/>
@@ -4551,6 +4522,7 @@
               <w:rPr>
                 <w:noProof/>
               </w:rPr>
+              <w:lastRenderedPageBreak/>
               <w:drawing>
                 <wp:anchor distT="0" distB="0" distL="114300" distR="114300" simplePos="0" relativeHeight="251668480" behindDoc="0" locked="0" layoutInCell="1" allowOverlap="1" wp14:anchorId="492DC457" wp14:editId="464FC14F">
                   <wp:simplePos x="0" y="0"/>
@@ -4764,7 +4736,6 @@
               <w:rPr>
                 <w:noProof/>
               </w:rPr>
-              <w:lastRenderedPageBreak/>
               <w:drawing>
                 <wp:anchor distT="0" distB="0" distL="114300" distR="114300" simplePos="0" relativeHeight="251673600" behindDoc="0" locked="0" layoutInCell="1" allowOverlap="1" wp14:anchorId="57893433" wp14:editId="6DEC43A9">
                   <wp:simplePos x="0" y="0"/>
@@ -5013,6 +4984,7 @@
           <w:p/>
           <w:p>
             <w:r>
+              <w:lastRenderedPageBreak/>
               <w:t>Since the chatbot topic is about European Countries</w:t>
             </w:r>
             <w:r>
@@ -5262,7 +5234,6 @@
               <w:rPr>
                 <w:noProof/>
               </w:rPr>
-              <w:lastRenderedPageBreak/>
               <w:drawing>
                 <wp:anchor distT="0" distB="0" distL="114300" distR="114300" simplePos="0" relativeHeight="251678720" behindDoc="0" locked="0" layoutInCell="1" allowOverlap="1" wp14:anchorId="5B549B00" wp14:editId="315FC0D9">
                   <wp:simplePos x="0" y="0"/>
@@ -5326,6 +5297,7 @@
               <w:rPr>
                 <w:noProof/>
               </w:rPr>
+              <w:lastRenderedPageBreak/>
               <w:drawing>
                 <wp:anchor distT="0" distB="0" distL="114300" distR="114300" simplePos="0" relativeHeight="251676672" behindDoc="0" locked="0" layoutInCell="1" allowOverlap="1" wp14:anchorId="511C2D22" wp14:editId="01C62133">
                   <wp:simplePos x="0" y="0"/>
@@ -5487,7 +5459,6 @@
               <w:rPr>
                 <w:noProof/>
               </w:rPr>
-              <w:lastRenderedPageBreak/>
               <w:drawing>
                 <wp:anchor distT="0" distB="0" distL="114300" distR="114300" simplePos="0" relativeHeight="251679744" behindDoc="0" locked="0" layoutInCell="1" allowOverlap="1" wp14:anchorId="15886C7E" wp14:editId="01596D19">
                   <wp:simplePos x="0" y="0"/>
@@ -5632,6 +5603,7 @@
               <w:rPr>
                 <w:noProof/>
               </w:rPr>
+              <w:lastRenderedPageBreak/>
               <w:drawing>
                 <wp:anchor distT="0" distB="0" distL="114300" distR="114300" simplePos="0" relativeHeight="251681792" behindDoc="0" locked="0" layoutInCell="1" allowOverlap="1" wp14:anchorId="2129ADE0" wp14:editId="126D929F">
                   <wp:simplePos x="0" y="0"/>

</xml_diff>